<commit_message>
ESP Thread Border Router
</commit_message>
<xml_diff>
--- a/How_to_setup_and_work_with_OpenThread_Border_Router.docx
+++ b/How_to_setup_and_work_with_OpenThread_Border_Router.docx
@@ -4,117 +4,3655 @@
   <w:body>
     <w:p>
       <w:pPr>
+        <w:pStyle w:val="HTML"/>
+        <w:rPr>
+          <w:rFonts w:asciiTheme="minorHAnsi" w:hAnsiTheme="minorHAnsi" w:cstheme="minorHAnsi"/>
+          <w:color w:val="000000" w:themeColor="text1"/>
+          <w:sz w:val="22"/>
+          <w:szCs w:val="22"/>
+          <w:lang w:val="en-US"/>
+        </w:rPr>
+      </w:pPr>
+      <w:r>
+        <w:rPr>
+          <w:rFonts w:asciiTheme="minorHAnsi" w:hAnsiTheme="minorHAnsi" w:cstheme="minorHAnsi"/>
+          <w:b/>
+          <w:color w:val="E36C0A" w:themeColor="accent6" w:themeShade="BF"/>
+          <w:sz w:val="36"/>
+          <w:szCs w:val="22"/>
+          <w:lang w:val="en-US"/>
+        </w:rPr>
+        <w:t>How</w:t>
+      </w:r>
+      <w:r>
+        <w:rPr>
+          <w:rFonts w:asciiTheme="minorHAnsi" w:hAnsiTheme="minorHAnsi" w:cstheme="minorHAnsi"/>
+          <w:b/>
+          <w:color w:val="E36C0A" w:themeColor="accent6" w:themeShade="BF"/>
+          <w:sz w:val="36"/>
+          <w:szCs w:val="22"/>
+          <w:lang w:val="en-US"/>
+        </w:rPr>
+        <w:t xml:space="preserve"> </w:t>
+      </w:r>
+      <w:r>
+        <w:rPr>
+          <w:rFonts w:asciiTheme="minorHAnsi" w:hAnsiTheme="minorHAnsi" w:cstheme="minorHAnsi"/>
+          <w:b/>
+          <w:color w:val="E36C0A" w:themeColor="accent6" w:themeShade="BF"/>
+          <w:sz w:val="36"/>
+          <w:szCs w:val="22"/>
+          <w:lang w:val="en-US"/>
+        </w:rPr>
+        <w:t>to</w:t>
+      </w:r>
+      <w:r>
+        <w:rPr>
+          <w:rFonts w:asciiTheme="minorHAnsi" w:hAnsiTheme="minorHAnsi" w:cstheme="minorHAnsi"/>
+          <w:b/>
+          <w:color w:val="E36C0A" w:themeColor="accent6" w:themeShade="BF"/>
+          <w:sz w:val="36"/>
+          <w:szCs w:val="22"/>
+          <w:lang w:val="en-US"/>
+        </w:rPr>
+        <w:t xml:space="preserve"> </w:t>
+      </w:r>
+      <w:r>
+        <w:rPr>
+          <w:rFonts w:asciiTheme="minorHAnsi" w:hAnsiTheme="minorHAnsi" w:cstheme="minorHAnsi"/>
+          <w:b/>
+          <w:color w:val="E36C0A" w:themeColor="accent6" w:themeShade="BF"/>
+          <w:sz w:val="36"/>
+          <w:szCs w:val="22"/>
+          <w:lang w:val="en-US"/>
+        </w:rPr>
+        <w:t>setup</w:t>
+      </w:r>
+      <w:r>
+        <w:rPr>
+          <w:rFonts w:asciiTheme="minorHAnsi" w:hAnsiTheme="minorHAnsi" w:cstheme="minorHAnsi"/>
+          <w:b/>
+          <w:color w:val="E36C0A" w:themeColor="accent6" w:themeShade="BF"/>
+          <w:sz w:val="36"/>
+          <w:szCs w:val="22"/>
+          <w:lang w:val="en-US"/>
+        </w:rPr>
+        <w:t xml:space="preserve"> </w:t>
+      </w:r>
+      <w:r>
+        <w:rPr>
+          <w:rFonts w:asciiTheme="minorHAnsi" w:hAnsiTheme="minorHAnsi" w:cstheme="minorHAnsi"/>
+          <w:b/>
+          <w:color w:val="E36C0A" w:themeColor="accent6" w:themeShade="BF"/>
+          <w:sz w:val="36"/>
+          <w:szCs w:val="22"/>
+          <w:lang w:val="en-US"/>
+        </w:rPr>
+        <w:t>and</w:t>
+      </w:r>
+      <w:r>
+        <w:rPr>
+          <w:rFonts w:asciiTheme="minorHAnsi" w:hAnsiTheme="minorHAnsi" w:cstheme="minorHAnsi"/>
+          <w:b/>
+          <w:color w:val="E36C0A" w:themeColor="accent6" w:themeShade="BF"/>
+          <w:sz w:val="36"/>
+          <w:szCs w:val="22"/>
+          <w:lang w:val="en-US"/>
+        </w:rPr>
+        <w:t xml:space="preserve"> </w:t>
+      </w:r>
+      <w:r>
+        <w:rPr>
+          <w:rFonts w:asciiTheme="minorHAnsi" w:hAnsiTheme="minorHAnsi" w:cstheme="minorHAnsi"/>
+          <w:b/>
+          <w:color w:val="E36C0A" w:themeColor="accent6" w:themeShade="BF"/>
+          <w:sz w:val="36"/>
+          <w:szCs w:val="22"/>
+          <w:lang w:val="en-US"/>
+        </w:rPr>
+        <w:t>work</w:t>
+      </w:r>
+      <w:r>
+        <w:rPr>
+          <w:rFonts w:asciiTheme="minorHAnsi" w:hAnsiTheme="minorHAnsi" w:cstheme="minorHAnsi"/>
+          <w:b/>
+          <w:color w:val="E36C0A" w:themeColor="accent6" w:themeShade="BF"/>
+          <w:sz w:val="36"/>
+          <w:szCs w:val="22"/>
+          <w:lang w:val="en-US"/>
+        </w:rPr>
+        <w:t xml:space="preserve"> </w:t>
+      </w:r>
+      <w:r>
+        <w:rPr>
+          <w:rFonts w:asciiTheme="minorHAnsi" w:hAnsiTheme="minorHAnsi" w:cstheme="minorHAnsi"/>
+          <w:b/>
+          <w:color w:val="E36C0A" w:themeColor="accent6" w:themeShade="BF"/>
+          <w:sz w:val="36"/>
+          <w:szCs w:val="22"/>
+          <w:lang w:val="en-US"/>
+        </w:rPr>
+        <w:t>with</w:t>
+      </w:r>
+      <w:r>
+        <w:rPr>
+          <w:rFonts w:asciiTheme="minorHAnsi" w:hAnsiTheme="minorHAnsi" w:cstheme="minorHAnsi"/>
+          <w:b/>
+          <w:color w:val="E36C0A" w:themeColor="accent6" w:themeShade="BF"/>
+          <w:sz w:val="36"/>
+          <w:szCs w:val="22"/>
+          <w:lang w:val="en-US"/>
+        </w:rPr>
+        <w:t xml:space="preserve"> </w:t>
+      </w:r>
+      <w:proofErr w:type="spellStart"/>
+      <w:r>
+        <w:rPr>
+          <w:rFonts w:asciiTheme="minorHAnsi" w:hAnsiTheme="minorHAnsi" w:cstheme="minorHAnsi"/>
+          <w:b/>
+          <w:color w:val="E36C0A" w:themeColor="accent6" w:themeShade="BF"/>
+          <w:sz w:val="36"/>
+          <w:szCs w:val="22"/>
+          <w:lang w:val="en-US"/>
+        </w:rPr>
+        <w:t>OpenThread</w:t>
+      </w:r>
+      <w:proofErr w:type="spellEnd"/>
+      <w:r>
+        <w:rPr>
+          <w:rFonts w:asciiTheme="minorHAnsi" w:hAnsiTheme="minorHAnsi" w:cstheme="minorHAnsi"/>
+          <w:b/>
+          <w:color w:val="E36C0A" w:themeColor="accent6" w:themeShade="BF"/>
+          <w:sz w:val="36"/>
+          <w:szCs w:val="22"/>
+          <w:lang w:val="en-US"/>
+        </w:rPr>
+        <w:t xml:space="preserve"> </w:t>
+      </w:r>
+      <w:r>
+        <w:rPr>
+          <w:rFonts w:asciiTheme="minorHAnsi" w:hAnsiTheme="minorHAnsi" w:cstheme="minorHAnsi"/>
+          <w:b/>
+          <w:color w:val="E36C0A" w:themeColor="accent6" w:themeShade="BF"/>
+          <w:sz w:val="36"/>
+          <w:szCs w:val="22"/>
+          <w:lang w:val="en-US"/>
+        </w:rPr>
+        <w:t>Border</w:t>
+      </w:r>
+      <w:r>
+        <w:rPr>
+          <w:rFonts w:asciiTheme="minorHAnsi" w:hAnsiTheme="minorHAnsi" w:cstheme="minorHAnsi"/>
+          <w:b/>
+          <w:color w:val="E36C0A" w:themeColor="accent6" w:themeShade="BF"/>
+          <w:sz w:val="36"/>
+          <w:szCs w:val="22"/>
+          <w:lang w:val="en-US"/>
+        </w:rPr>
+        <w:t xml:space="preserve"> </w:t>
+      </w:r>
+      <w:proofErr w:type="gramStart"/>
+      <w:r>
+        <w:rPr>
+          <w:rFonts w:asciiTheme="minorHAnsi" w:hAnsiTheme="minorHAnsi" w:cstheme="minorHAnsi"/>
+          <w:b/>
+          <w:color w:val="E36C0A" w:themeColor="accent6" w:themeShade="BF"/>
+          <w:sz w:val="36"/>
+          <w:szCs w:val="22"/>
+          <w:lang w:val="en-US"/>
+        </w:rPr>
+        <w:t>Router</w:t>
+      </w:r>
+      <w:r>
+        <w:rPr>
+          <w:rFonts w:asciiTheme="minorHAnsi" w:hAnsiTheme="minorHAnsi" w:cstheme="minorHAnsi"/>
+          <w:color w:val="000000" w:themeColor="text1"/>
+          <w:sz w:val="22"/>
+          <w:szCs w:val="22"/>
+          <w:lang w:val="en-US"/>
+        </w:rPr>
+        <w:br/>
+      </w:r>
+      <w:r>
+        <w:rPr>
+          <w:rFonts w:asciiTheme="minorHAnsi" w:hAnsiTheme="minorHAnsi" w:cstheme="minorHAnsi"/>
+          <w:color w:val="0070C0"/>
+          <w:sz w:val="22"/>
+          <w:szCs w:val="22"/>
+          <w:u w:val="single"/>
+          <w:lang w:val="en-US"/>
+        </w:rPr>
+        <w:t>https://docs.espressif.com/projects/esp-thread-br/en/latest/dev-guide/build_and_run.html</w:t>
+      </w:r>
+      <w:r>
+        <w:rPr>
+          <w:rFonts w:asciiTheme="minorHAnsi" w:hAnsiTheme="minorHAnsi" w:cstheme="minorHAnsi"/>
+          <w:color w:val="0070C0"/>
+          <w:sz w:val="22"/>
+          <w:szCs w:val="22"/>
+          <w:u w:val="single"/>
+          <w:lang w:val="en-US"/>
+        </w:rPr>
+        <w:br/>
+      </w:r>
+      <w:r>
+        <w:rPr>
+          <w:rFonts w:asciiTheme="minorHAnsi" w:hAnsiTheme="minorHAnsi" w:cstheme="minorHAnsi"/>
+          <w:color w:val="0070C0"/>
+          <w:sz w:val="22"/>
+          <w:szCs w:val="22"/>
+          <w:u w:val="single"/>
+          <w:lang w:val="en-US"/>
+        </w:rPr>
+        <w:t>https://openthread.io/guides/border-router/espressif-esp32</w:t>
+      </w:r>
+      <w:r>
+        <w:rPr>
+          <w:rFonts w:asciiTheme="minorHAnsi" w:hAnsiTheme="minorHAnsi" w:cstheme="minorHAnsi"/>
+          <w:color w:val="000000" w:themeColor="text1"/>
+          <w:sz w:val="22"/>
+          <w:szCs w:val="22"/>
+          <w:lang w:val="en-US"/>
+        </w:rPr>
+        <w:br/>
+      </w:r>
+      <w:r>
+        <w:rPr>
+          <w:rFonts w:asciiTheme="minorHAnsi" w:hAnsiTheme="minorHAnsi" w:cstheme="minorHAnsi"/>
+          <w:color w:val="0070C0"/>
+          <w:sz w:val="22"/>
+          <w:szCs w:val="22"/>
+          <w:u w:val="single"/>
+          <w:lang w:val="en-US"/>
+        </w:rPr>
+        <w:t>https://openthread.io/codelabs/esp-openthread-hardware</w:t>
+      </w:r>
+      <w:r>
+        <w:rPr>
+          <w:rFonts w:asciiTheme="minorHAnsi" w:hAnsiTheme="minorHAnsi" w:cstheme="minorHAnsi"/>
+          <w:color w:val="000000" w:themeColor="text1"/>
+          <w:sz w:val="22"/>
+          <w:szCs w:val="22"/>
+          <w:lang w:val="en-US"/>
+        </w:rPr>
+        <w:br/>
+      </w:r>
+      <w:r>
+        <w:rPr>
+          <w:rFonts w:asciiTheme="minorHAnsi" w:hAnsiTheme="minorHAnsi" w:cstheme="minorHAnsi"/>
+          <w:noProof/>
+          <w:color w:val="000000" w:themeColor="text1"/>
+          <w:sz w:val="22"/>
+          <w:szCs w:val="22"/>
+        </w:rPr>
+        <w:drawing>
+          <wp:inline distT="0" distB="0" distL="0" distR="0">
+            <wp:extent cx="5305425" cy="6273769"/>
+            <wp:effectExtent l="0" t="0" r="0" b="0"/>
+            <wp:docPr id="6" name="Рисунок 6"/>
+            <wp:cNvGraphicFramePr>
+              <a:graphicFrameLocks xmlns:a="http://schemas.openxmlformats.org/drawingml/2006/main" noChangeAspect="1"/>
+            </wp:cNvGraphicFramePr>
+            <a:graphic xmlns:a="http://schemas.openxmlformats.org/drawingml/2006/main">
+              <a:graphicData uri="http://schemas.openxmlformats.org/drawingml/2006/picture">
+                <pic:pic xmlns:pic="http://schemas.openxmlformats.org/drawingml/2006/picture">
+                  <pic:nvPicPr>
+                    <pic:cNvPr id="6" name="esp-thread-border-router-board.png"/>
+                    <pic:cNvPicPr/>
+                  </pic:nvPicPr>
+                  <pic:blipFill>
+                    <a:blip r:embed="rId5">
+                      <a:extLst>
+                        <a:ext uri="{28A0092B-C50C-407E-A947-70E740481C1C}">
+                          <a14:useLocalDpi xmlns:a14="http://schemas.microsoft.com/office/drawing/2010/main" val="0"/>
+                        </a:ext>
+                      </a:extLst>
+                    </a:blip>
+                    <a:stretch>
+                      <a:fillRect/>
+                    </a:stretch>
+                  </pic:blipFill>
+                  <pic:spPr>
+                    <a:xfrm>
+                      <a:off x="0" y="0"/>
+                      <a:ext cx="5328578" cy="6301148"/>
+                    </a:xfrm>
+                    <a:prstGeom prst="rect">
+                      <a:avLst/>
+                    </a:prstGeom>
+                  </pic:spPr>
+                </pic:pic>
+              </a:graphicData>
+            </a:graphic>
+          </wp:inline>
+        </w:drawing>
+      </w:r>
+      <w:r>
+        <w:rPr>
+          <w:rFonts w:asciiTheme="minorHAnsi" w:hAnsiTheme="minorHAnsi" w:cstheme="minorHAnsi"/>
+          <w:color w:val="0070C0"/>
+          <w:sz w:val="22"/>
+          <w:szCs w:val="22"/>
+          <w:u w:val="single"/>
+          <w:lang w:val="en-US"/>
+        </w:rPr>
+        <w:br/>
+      </w:r>
+      <w:r>
+        <w:rPr>
+          <w:rFonts w:asciiTheme="minorHAnsi" w:hAnsiTheme="minorHAnsi" w:cstheme="minorHAnsi"/>
+          <w:color w:val="000000" w:themeColor="text1"/>
+          <w:sz w:val="22"/>
+          <w:szCs w:val="22"/>
+          <w:lang w:val="en-US"/>
+        </w:rPr>
+        <w:t>esp-thread-border-router-board.png</w:t>
+      </w:r>
+      <w:proofErr w:type="gramEnd"/>
+      <w:r>
+        <w:rPr>
+          <w:rFonts w:asciiTheme="minorHAnsi" w:hAnsiTheme="minorHAnsi" w:cstheme="minorHAnsi"/>
+          <w:color w:val="000000" w:themeColor="text1"/>
+          <w:sz w:val="22"/>
+          <w:szCs w:val="22"/>
+          <w:lang w:val="en-US"/>
+        </w:rPr>
+        <w:br/>
+      </w:r>
+      <w:r>
+        <w:rPr>
+          <w:rFonts w:asciiTheme="minorHAnsi" w:hAnsiTheme="minorHAnsi" w:cstheme="minorHAnsi"/>
+          <w:color w:val="000000" w:themeColor="text1"/>
+          <w:sz w:val="22"/>
+          <w:szCs w:val="22"/>
+          <w:lang w:val="en-US"/>
+        </w:rPr>
+        <w:lastRenderedPageBreak/>
+        <w:t>Note: Only the USB2 port on the ESP Thread Border Router Board needs to be connected to the host.</w:t>
+      </w:r>
+      <w:r>
+        <w:rPr>
+          <w:rFonts w:asciiTheme="minorHAnsi" w:hAnsiTheme="minorHAnsi" w:cstheme="minorHAnsi"/>
+          <w:color w:val="000000" w:themeColor="text1"/>
+          <w:sz w:val="22"/>
+          <w:szCs w:val="22"/>
+          <w:lang w:val="en-US"/>
+        </w:rPr>
+        <w:br/>
+      </w:r>
+      <w:r>
+        <w:rPr>
+          <w:rFonts w:asciiTheme="minorHAnsi" w:hAnsiTheme="minorHAnsi" w:cstheme="minorHAnsi"/>
+          <w:color w:val="000000" w:themeColor="text1"/>
+          <w:sz w:val="22"/>
+          <w:szCs w:val="22"/>
+          <w:lang w:val="en-US"/>
+        </w:rPr>
+        <w:br/>
+      </w:r>
+      <w:r>
+        <w:rPr>
+          <w:rFonts w:asciiTheme="minorHAnsi" w:hAnsiTheme="minorHAnsi" w:cstheme="minorHAnsi"/>
+          <w:color w:val="000000" w:themeColor="text1"/>
+          <w:sz w:val="22"/>
+          <w:szCs w:val="22"/>
+          <w:lang w:val="en-US"/>
+        </w:rPr>
+        <w:t>~~~</w:t>
+      </w:r>
+    </w:p>
+    <w:p>
+      <w:pPr>
+        <w:pStyle w:val="HTML"/>
+        <w:rPr>
+          <w:rFonts w:ascii="Lucida Console" w:hAnsi="Lucida Console" w:cstheme="minorHAnsi"/>
+          <w:color w:val="C00000"/>
+          <w:sz w:val="22"/>
+          <w:szCs w:val="22"/>
+          <w:lang w:val="en-US"/>
+        </w:rPr>
+      </w:pPr>
+      <w:r>
+        <w:rPr>
+          <w:rFonts w:ascii="Lucida Console" w:hAnsi="Lucida Console" w:cstheme="minorHAnsi"/>
+          <w:color w:val="C00000"/>
+          <w:sz w:val="22"/>
+          <w:szCs w:val="22"/>
+          <w:lang w:val="en-US"/>
+        </w:rPr>
+        <w:t>D:</w:t>
+      </w:r>
+    </w:p>
+    <w:p>
+      <w:pPr>
+        <w:pStyle w:val="HTML"/>
+        <w:rPr>
+          <w:rFonts w:ascii="Lucida Console" w:hAnsi="Lucida Console" w:cstheme="minorHAnsi"/>
+          <w:color w:val="C00000"/>
+          <w:sz w:val="22"/>
+          <w:szCs w:val="22"/>
+          <w:lang w:val="en-US"/>
+        </w:rPr>
+      </w:pPr>
+      <w:proofErr w:type="gramStart"/>
+      <w:r>
+        <w:rPr>
+          <w:rFonts w:ascii="Lucida Console" w:hAnsi="Lucida Console" w:cstheme="minorHAnsi"/>
+          <w:color w:val="C00000"/>
+          <w:sz w:val="22"/>
+          <w:szCs w:val="22"/>
+          <w:lang w:val="en-US"/>
+        </w:rPr>
+        <w:t>cd</w:t>
+      </w:r>
+      <w:proofErr w:type="gramEnd"/>
+      <w:r>
+        <w:rPr>
+          <w:rFonts w:ascii="Lucida Console" w:hAnsi="Lucida Console" w:cstheme="minorHAnsi"/>
+          <w:color w:val="C00000"/>
+          <w:sz w:val="22"/>
+          <w:szCs w:val="22"/>
+          <w:lang w:val="en-US"/>
+        </w:rPr>
+        <w:t xml:space="preserve"> </w:t>
+      </w:r>
+      <w:r>
+        <w:rPr>
+          <w:rFonts w:ascii="Lucida Console" w:hAnsi="Lucida Console" w:cstheme="minorHAnsi"/>
+          <w:color w:val="C00000"/>
+          <w:sz w:val="22"/>
+          <w:szCs w:val="22"/>
+          <w:lang w:val="en-US"/>
+        </w:rPr>
+        <w:t>/</w:t>
+      </w:r>
+      <w:proofErr w:type="spellStart"/>
+      <w:r>
+        <w:rPr>
+          <w:rFonts w:ascii="Lucida Console" w:hAnsi="Lucida Console" w:cstheme="minorHAnsi"/>
+          <w:color w:val="C00000"/>
+          <w:sz w:val="22"/>
+          <w:szCs w:val="22"/>
+          <w:lang w:val="en-US"/>
+        </w:rPr>
+        <w:t>Espressif</w:t>
+      </w:r>
+      <w:proofErr w:type="spellEnd"/>
+      <w:r>
+        <w:rPr>
+          <w:rFonts w:ascii="Lucida Console" w:hAnsi="Lucida Console" w:cstheme="minorHAnsi"/>
+          <w:color w:val="C00000"/>
+          <w:sz w:val="22"/>
+          <w:szCs w:val="22"/>
+          <w:lang w:val="en-US"/>
+        </w:rPr>
+        <w:t>/</w:t>
+      </w:r>
+      <w:proofErr w:type="spellStart"/>
+      <w:r>
+        <w:rPr>
+          <w:rFonts w:ascii="Lucida Console" w:hAnsi="Lucida Console" w:cstheme="minorHAnsi"/>
+          <w:color w:val="C00000"/>
+          <w:sz w:val="22"/>
+          <w:szCs w:val="22"/>
+          <w:lang w:val="en-US"/>
+        </w:rPr>
+        <w:t>esp-idf</w:t>
+      </w:r>
+      <w:proofErr w:type="spellEnd"/>
+      <w:r>
+        <w:rPr>
+          <w:rFonts w:ascii="Lucida Console" w:hAnsi="Lucida Console" w:cstheme="minorHAnsi"/>
+          <w:color w:val="C00000"/>
+          <w:sz w:val="22"/>
+          <w:szCs w:val="22"/>
+          <w:lang w:val="en-US"/>
+        </w:rPr>
+        <w:br/>
+        <w:t>./export.bat</w:t>
+      </w:r>
+      <w:r>
+        <w:rPr>
+          <w:rFonts w:ascii="Lucida Console" w:hAnsi="Lucida Console" w:cstheme="minorHAnsi"/>
+          <w:color w:val="C00000"/>
+          <w:sz w:val="22"/>
+          <w:szCs w:val="22"/>
+          <w:lang w:val="en-US"/>
+        </w:rPr>
+        <w:br/>
+        <w:t>cd ..</w:t>
+      </w:r>
+      <w:r>
+        <w:rPr>
+          <w:rFonts w:ascii="Lucida Console" w:hAnsi="Lucida Console" w:cstheme="minorHAnsi"/>
+          <w:color w:val="C00000"/>
+          <w:sz w:val="22"/>
+          <w:szCs w:val="22"/>
+          <w:lang w:val="en-US"/>
+        </w:rPr>
+        <w:br/>
+      </w:r>
+      <w:proofErr w:type="spellStart"/>
+      <w:proofErr w:type="gramStart"/>
+      <w:r>
+        <w:rPr>
+          <w:rFonts w:ascii="Lucida Console" w:hAnsi="Lucida Console" w:cstheme="minorHAnsi"/>
+          <w:color w:val="C00000"/>
+          <w:sz w:val="22"/>
+          <w:szCs w:val="22"/>
+          <w:lang w:val="en-US"/>
+        </w:rPr>
+        <w:t>git</w:t>
+      </w:r>
+      <w:proofErr w:type="spellEnd"/>
+      <w:proofErr w:type="gramEnd"/>
+      <w:r>
+        <w:rPr>
+          <w:rFonts w:ascii="Lucida Console" w:hAnsi="Lucida Console" w:cstheme="minorHAnsi"/>
+          <w:color w:val="C00000"/>
+          <w:sz w:val="22"/>
+          <w:szCs w:val="22"/>
+          <w:lang w:val="en-US"/>
+        </w:rPr>
+        <w:t xml:space="preserve"> clone --recursive https://github.com/espressif/esp-thread-br.git</w:t>
+      </w:r>
+      <w:r>
+        <w:rPr>
+          <w:rFonts w:ascii="Lucida Console" w:hAnsi="Lucida Console" w:cstheme="minorHAnsi"/>
+          <w:color w:val="C00000"/>
+          <w:sz w:val="22"/>
+          <w:szCs w:val="22"/>
+          <w:lang w:val="en-US"/>
+        </w:rPr>
+        <w:br/>
+      </w:r>
+      <w:r>
+        <w:rPr>
+          <w:rFonts w:asciiTheme="minorHAnsi" w:hAnsiTheme="minorHAnsi" w:cstheme="minorHAnsi"/>
+          <w:color w:val="000000" w:themeColor="text1"/>
+          <w:sz w:val="22"/>
+          <w:szCs w:val="22"/>
+          <w:lang w:val="en-US"/>
+        </w:rPr>
+        <w:t>~~~</w:t>
+      </w:r>
+      <w:r>
+        <w:rPr>
+          <w:rFonts w:asciiTheme="minorHAnsi" w:hAnsiTheme="minorHAnsi" w:cstheme="minorHAnsi"/>
+          <w:color w:val="000000" w:themeColor="text1"/>
+          <w:sz w:val="22"/>
+          <w:szCs w:val="22"/>
+          <w:lang w:val="en-US"/>
+        </w:rPr>
+        <w:br/>
+      </w:r>
+      <w:r>
+        <w:rPr>
+          <w:rFonts w:asciiTheme="minorHAnsi" w:hAnsiTheme="minorHAnsi" w:cstheme="minorHAnsi"/>
+          <w:color w:val="000000" w:themeColor="text1"/>
+          <w:sz w:val="22"/>
+          <w:szCs w:val="22"/>
+          <w:lang w:val="en-US"/>
+        </w:rPr>
+        <w:br/>
+      </w:r>
+      <w:r>
+        <w:rPr>
+          <w:rFonts w:asciiTheme="minorHAnsi" w:hAnsiTheme="minorHAnsi" w:cstheme="minorHAnsi"/>
+          <w:color w:val="202124"/>
+          <w:sz w:val="22"/>
+          <w:shd w:val="clear" w:color="auto" w:fill="FFFFFF"/>
+          <w:lang w:val="en-US"/>
+        </w:rPr>
+        <w:t>Build the </w:t>
+      </w:r>
+      <w:proofErr w:type="spellStart"/>
+      <w:r>
+        <w:rPr>
+          <w:rStyle w:val="HTML1"/>
+          <w:rFonts w:asciiTheme="minorHAnsi" w:eastAsiaTheme="majorEastAsia" w:hAnsiTheme="minorHAnsi" w:cstheme="minorHAnsi"/>
+          <w:sz w:val="22"/>
+          <w:lang w:val="en-US"/>
+        </w:rPr>
+        <w:t>esp-idf</w:t>
+      </w:r>
+      <w:proofErr w:type="spellEnd"/>
+      <w:r>
+        <w:rPr>
+          <w:rStyle w:val="HTML1"/>
+          <w:rFonts w:asciiTheme="minorHAnsi" w:eastAsiaTheme="majorEastAsia" w:hAnsiTheme="minorHAnsi" w:cstheme="minorHAnsi"/>
+          <w:sz w:val="22"/>
+          <w:lang w:val="en-US"/>
+        </w:rPr>
+        <w:t>/examples/</w:t>
+      </w:r>
+      <w:proofErr w:type="spellStart"/>
+      <w:r>
+        <w:rPr>
+          <w:rStyle w:val="HTML1"/>
+          <w:rFonts w:asciiTheme="minorHAnsi" w:eastAsiaTheme="majorEastAsia" w:hAnsiTheme="minorHAnsi" w:cstheme="minorHAnsi"/>
+          <w:sz w:val="22"/>
+          <w:lang w:val="en-US"/>
+        </w:rPr>
+        <w:t>openthread</w:t>
+      </w:r>
+      <w:proofErr w:type="spellEnd"/>
+      <w:r>
+        <w:rPr>
+          <w:rStyle w:val="HTML1"/>
+          <w:rFonts w:asciiTheme="minorHAnsi" w:eastAsiaTheme="majorEastAsia" w:hAnsiTheme="minorHAnsi" w:cstheme="minorHAnsi"/>
+          <w:sz w:val="22"/>
+          <w:lang w:val="en-US"/>
+        </w:rPr>
+        <w:t>/</w:t>
+      </w:r>
+      <w:proofErr w:type="spellStart"/>
+      <w:r>
+        <w:rPr>
+          <w:rStyle w:val="HTML1"/>
+          <w:rFonts w:asciiTheme="minorHAnsi" w:eastAsiaTheme="majorEastAsia" w:hAnsiTheme="minorHAnsi" w:cstheme="minorHAnsi"/>
+          <w:sz w:val="22"/>
+          <w:lang w:val="en-US"/>
+        </w:rPr>
+        <w:t>ot_rcp</w:t>
+      </w:r>
+      <w:proofErr w:type="spellEnd"/>
+      <w:r>
+        <w:rPr>
+          <w:rFonts w:asciiTheme="minorHAnsi" w:hAnsiTheme="minorHAnsi" w:cstheme="minorHAnsi"/>
+          <w:color w:val="202124"/>
+          <w:sz w:val="22"/>
+          <w:shd w:val="clear" w:color="auto" w:fill="FFFFFF"/>
+          <w:lang w:val="en-US"/>
+        </w:rPr>
+        <w:t xml:space="preserve"> example. The firmware </w:t>
+      </w:r>
+      <w:proofErr w:type="gramStart"/>
+      <w:r>
+        <w:rPr>
+          <w:rFonts w:asciiTheme="minorHAnsi" w:hAnsiTheme="minorHAnsi" w:cstheme="minorHAnsi"/>
+          <w:color w:val="202124"/>
+          <w:sz w:val="22"/>
+          <w:shd w:val="clear" w:color="auto" w:fill="FFFFFF"/>
+          <w:lang w:val="en-US"/>
+        </w:rPr>
+        <w:t>doesn't</w:t>
+      </w:r>
+      <w:proofErr w:type="gramEnd"/>
+      <w:r>
+        <w:rPr>
+          <w:rFonts w:asciiTheme="minorHAnsi" w:hAnsiTheme="minorHAnsi" w:cstheme="minorHAnsi"/>
+          <w:color w:val="202124"/>
+          <w:sz w:val="22"/>
+          <w:shd w:val="clear" w:color="auto" w:fill="FFFFFF"/>
+          <w:lang w:val="en-US"/>
+        </w:rPr>
+        <w:t xml:space="preserve"> need to be explicitly flashed to a device. It will be included in the Border Router firmware and flashed to the ESP32-H2 chip upon first boot (or the RCP firmware changed).</w:t>
+      </w:r>
+      <w:r>
+        <w:rPr>
+          <w:rFonts w:asciiTheme="minorHAnsi" w:hAnsiTheme="minorHAnsi" w:cstheme="minorHAnsi"/>
+          <w:bCs/>
+          <w:color w:val="000000" w:themeColor="text1"/>
+          <w:sz w:val="24"/>
+          <w:szCs w:val="22"/>
+          <w:lang w:val="en-US"/>
+        </w:rPr>
+        <w:br/>
+      </w:r>
+      <w:r>
+        <w:rPr>
+          <w:rFonts w:asciiTheme="minorHAnsi" w:hAnsiTheme="minorHAnsi" w:cstheme="minorHAnsi"/>
+          <w:bCs/>
+          <w:color w:val="000000" w:themeColor="text1"/>
+          <w:sz w:val="22"/>
+          <w:szCs w:val="22"/>
+          <w:lang w:val="en-US"/>
+        </w:rPr>
+        <w:t>~~~</w:t>
+      </w:r>
+      <w:r>
+        <w:rPr>
+          <w:rFonts w:asciiTheme="minorHAnsi" w:hAnsiTheme="minorHAnsi" w:cstheme="minorHAnsi"/>
+          <w:bCs/>
+          <w:color w:val="000000" w:themeColor="text1"/>
+          <w:sz w:val="22"/>
+          <w:szCs w:val="22"/>
+          <w:lang w:val="en-US"/>
+        </w:rPr>
+        <w:br/>
+      </w:r>
+      <w:r>
+        <w:rPr>
+          <w:rFonts w:ascii="Lucida Console" w:hAnsi="Lucida Console" w:cstheme="minorHAnsi"/>
+          <w:color w:val="C00000"/>
+          <w:sz w:val="22"/>
+          <w:szCs w:val="22"/>
+          <w:lang w:val="en-US"/>
+        </w:rPr>
+        <w:t xml:space="preserve">cd </w:t>
+      </w:r>
+      <w:r>
+        <w:rPr>
+          <w:rFonts w:ascii="Lucida Console" w:hAnsi="Lucida Console" w:cstheme="minorHAnsi"/>
+          <w:color w:val="C00000"/>
+          <w:sz w:val="22"/>
+          <w:szCs w:val="22"/>
+          <w:lang w:val="en-US"/>
+        </w:rPr>
+        <w:t>/</w:t>
+      </w:r>
+      <w:proofErr w:type="spellStart"/>
+      <w:r>
+        <w:rPr>
+          <w:rFonts w:ascii="Lucida Console" w:hAnsi="Lucida Console" w:cstheme="minorHAnsi"/>
+          <w:color w:val="C00000"/>
+          <w:sz w:val="22"/>
+          <w:szCs w:val="22"/>
+          <w:lang w:val="en-US"/>
+        </w:rPr>
+        <w:t>Espressif</w:t>
+      </w:r>
+      <w:proofErr w:type="spellEnd"/>
+      <w:r>
+        <w:rPr>
+          <w:rFonts w:ascii="Lucida Console" w:hAnsi="Lucida Console" w:cstheme="minorHAnsi"/>
+          <w:color w:val="C00000"/>
+          <w:sz w:val="22"/>
+          <w:szCs w:val="22"/>
+          <w:lang w:val="en-US"/>
+        </w:rPr>
+        <w:t>/</w:t>
+      </w:r>
+      <w:proofErr w:type="spellStart"/>
+      <w:r>
+        <w:rPr>
+          <w:rFonts w:ascii="Lucida Console" w:hAnsi="Lucida Console" w:cstheme="minorHAnsi"/>
+          <w:color w:val="C00000"/>
+          <w:sz w:val="22"/>
+          <w:szCs w:val="22"/>
+          <w:lang w:val="en-US"/>
+        </w:rPr>
+        <w:t>esp-idf</w:t>
+      </w:r>
+      <w:proofErr w:type="spellEnd"/>
+      <w:r>
+        <w:rPr>
+          <w:rFonts w:ascii="Lucida Console" w:hAnsi="Lucida Console" w:cstheme="minorHAnsi"/>
+          <w:color w:val="C00000"/>
+          <w:sz w:val="22"/>
+          <w:szCs w:val="22"/>
+          <w:lang w:val="en-US"/>
+        </w:rPr>
+        <w:t>/examples/</w:t>
+      </w:r>
+      <w:proofErr w:type="spellStart"/>
+      <w:r>
+        <w:rPr>
+          <w:rFonts w:ascii="Lucida Console" w:hAnsi="Lucida Console" w:cstheme="minorHAnsi"/>
+          <w:color w:val="C00000"/>
+          <w:sz w:val="22"/>
+          <w:szCs w:val="22"/>
+          <w:lang w:val="en-US"/>
+        </w:rPr>
+        <w:t>openthread</w:t>
+      </w:r>
+      <w:proofErr w:type="spellEnd"/>
+      <w:r>
+        <w:rPr>
+          <w:rFonts w:ascii="Lucida Console" w:hAnsi="Lucida Console" w:cstheme="minorHAnsi"/>
+          <w:color w:val="C00000"/>
+          <w:sz w:val="22"/>
+          <w:szCs w:val="22"/>
+          <w:lang w:val="en-US"/>
+        </w:rPr>
+        <w:t>/</w:t>
+      </w:r>
+      <w:proofErr w:type="spellStart"/>
+      <w:r>
+        <w:rPr>
+          <w:rFonts w:ascii="Lucida Console" w:hAnsi="Lucida Console" w:cstheme="minorHAnsi"/>
+          <w:color w:val="C00000"/>
+          <w:sz w:val="22"/>
+          <w:szCs w:val="22"/>
+          <w:lang w:val="en-US"/>
+        </w:rPr>
+        <w:t>ot_rcp</w:t>
+      </w:r>
+      <w:proofErr w:type="spellEnd"/>
+    </w:p>
+    <w:p>
+      <w:pPr>
+        <w:tabs>
+          <w:tab w:val="left" w:pos="916"/>
+          <w:tab w:val="left" w:pos="1832"/>
+          <w:tab w:val="left" w:pos="2748"/>
+          <w:tab w:val="left" w:pos="3664"/>
+          <w:tab w:val="left" w:pos="4580"/>
+          <w:tab w:val="left" w:pos="5496"/>
+          <w:tab w:val="left" w:pos="6412"/>
+          <w:tab w:val="left" w:pos="7328"/>
+          <w:tab w:val="left" w:pos="8244"/>
+          <w:tab w:val="left" w:pos="9160"/>
+          <w:tab w:val="left" w:pos="10076"/>
+          <w:tab w:val="left" w:pos="10992"/>
+          <w:tab w:val="left" w:pos="11908"/>
+          <w:tab w:val="left" w:pos="12824"/>
+          <w:tab w:val="left" w:pos="13740"/>
+          <w:tab w:val="left" w:pos="14656"/>
+        </w:tabs>
+        <w:spacing w:before="0"/>
         <w:ind w:firstLine="0"/>
         <w:rPr>
-          <w:lang w:val="en-US"/>
+          <w:rFonts w:ascii="Lucida Console" w:eastAsia="Times New Roman" w:hAnsi="Lucida Console" w:cstheme="minorHAnsi"/>
+          <w:color w:val="C00000"/>
+          <w:lang w:val="en-US" w:eastAsia="ru-RU"/>
         </w:rPr>
       </w:pPr>
-      <w:r>
-        <w:rPr>
-          <w:lang w:val="en-US"/>
-        </w:rPr>
-        <w:t>How</w:t>
-      </w:r>
-      <w:r>
-        <w:rPr>
+      <w:proofErr w:type="gramStart"/>
+      <w:r>
+        <w:rPr>
+          <w:rFonts w:ascii="Lucida Console" w:eastAsia="Times New Roman" w:hAnsi="Lucida Console" w:cstheme="minorHAnsi"/>
+          <w:color w:val="C00000"/>
+          <w:lang w:val="en-US" w:eastAsia="ru-RU"/>
+        </w:rPr>
+        <w:t>idf.py</w:t>
+      </w:r>
+      <w:proofErr w:type="gramEnd"/>
+      <w:r>
+        <w:rPr>
+          <w:rFonts w:ascii="Lucida Console" w:eastAsia="Times New Roman" w:hAnsi="Lucida Console" w:cstheme="minorHAnsi"/>
+          <w:color w:val="C00000"/>
+          <w:lang w:val="en-US" w:eastAsia="ru-RU"/>
+        </w:rPr>
+        <w:t xml:space="preserve"> set-target esp32h2</w:t>
+      </w:r>
+    </w:p>
+    <w:p>
+      <w:pPr>
+        <w:pStyle w:val="HTML"/>
+        <w:rPr>
+          <w:rFonts w:ascii="Lucida Console" w:hAnsi="Lucida Console" w:cstheme="minorHAnsi"/>
+          <w:color w:val="C00000"/>
+          <w:sz w:val="22"/>
+          <w:szCs w:val="22"/>
+          <w:lang w:val="en-US"/>
+        </w:rPr>
+      </w:pPr>
+      <w:proofErr w:type="gramStart"/>
+      <w:r>
+        <w:rPr>
+          <w:rFonts w:ascii="Lucida Console" w:hAnsi="Lucida Console" w:cstheme="minorHAnsi"/>
+          <w:color w:val="C00000"/>
+          <w:sz w:val="22"/>
+          <w:szCs w:val="22"/>
+          <w:lang w:val="en-US"/>
+        </w:rPr>
+        <w:t>idf.py</w:t>
+      </w:r>
+      <w:proofErr w:type="gramEnd"/>
+      <w:r>
+        <w:rPr>
+          <w:rFonts w:ascii="Lucida Console" w:hAnsi="Lucida Console" w:cstheme="minorHAnsi"/>
+          <w:color w:val="C00000"/>
+          <w:sz w:val="22"/>
+          <w:szCs w:val="22"/>
+          <w:lang w:val="en-US"/>
+        </w:rPr>
+        <w:t xml:space="preserve"> build</w:t>
+      </w:r>
+      <w:r>
+        <w:rPr>
+          <w:rFonts w:ascii="Lucida Console" w:hAnsi="Lucida Console" w:cstheme="minorHAnsi"/>
+          <w:color w:val="C00000"/>
+          <w:sz w:val="22"/>
+          <w:szCs w:val="22"/>
+          <w:lang w:val="en-US"/>
+        </w:rPr>
+        <w:br/>
+      </w:r>
+      <w:r>
+        <w:rPr>
+          <w:rFonts w:ascii="Lucida Console" w:hAnsi="Lucida Console" w:cstheme="minorHAnsi"/>
+          <w:bCs/>
+          <w:color w:val="C00000"/>
+          <w:sz w:val="22"/>
+          <w:szCs w:val="22"/>
+          <w:lang w:val="en-US"/>
+        </w:rPr>
+        <w:t xml:space="preserve">cd </w:t>
+      </w:r>
+      <w:r>
+        <w:rPr>
+          <w:rFonts w:ascii="Lucida Console" w:hAnsi="Lucida Console" w:cstheme="minorHAnsi"/>
+          <w:bCs/>
+          <w:color w:val="C00000"/>
+          <w:sz w:val="22"/>
+          <w:szCs w:val="22"/>
+          <w:lang w:val="en-US"/>
+        </w:rPr>
+        <w:t>/</w:t>
+      </w:r>
+      <w:proofErr w:type="spellStart"/>
+      <w:r>
+        <w:rPr>
+          <w:rFonts w:ascii="Lucida Console" w:hAnsi="Lucida Console" w:cstheme="minorHAnsi"/>
+          <w:bCs/>
+          <w:color w:val="C00000"/>
+          <w:sz w:val="22"/>
+          <w:szCs w:val="22"/>
+          <w:lang w:val="en-US"/>
+        </w:rPr>
+        <w:t>Espressif</w:t>
+      </w:r>
+      <w:proofErr w:type="spellEnd"/>
+      <w:r>
+        <w:rPr>
+          <w:rFonts w:ascii="Lucida Console" w:hAnsi="Lucida Console" w:cstheme="minorHAnsi"/>
+          <w:bCs/>
+          <w:color w:val="C00000"/>
+          <w:sz w:val="22"/>
+          <w:szCs w:val="22"/>
+          <w:lang w:val="en-US"/>
+        </w:rPr>
+        <w:t>/</w:t>
+      </w:r>
+      <w:proofErr w:type="spellStart"/>
+      <w:r>
+        <w:rPr>
+          <w:rFonts w:ascii="Lucida Console" w:hAnsi="Lucida Console" w:cstheme="minorHAnsi"/>
+          <w:bCs/>
+          <w:color w:val="C00000"/>
+          <w:sz w:val="22"/>
+          <w:szCs w:val="22"/>
+          <w:lang w:val="en-US"/>
+        </w:rPr>
+        <w:t>esp</w:t>
+      </w:r>
+      <w:proofErr w:type="spellEnd"/>
+      <w:r>
+        <w:rPr>
+          <w:rFonts w:ascii="Lucida Console" w:hAnsi="Lucida Console" w:cstheme="minorHAnsi"/>
+          <w:bCs/>
+          <w:color w:val="C00000"/>
+          <w:sz w:val="22"/>
+          <w:szCs w:val="22"/>
+          <w:lang w:val="en-US"/>
+        </w:rPr>
+        <w:t>-thread-</w:t>
+      </w:r>
+      <w:proofErr w:type="spellStart"/>
+      <w:r>
+        <w:rPr>
+          <w:rFonts w:ascii="Lucida Console" w:hAnsi="Lucida Console" w:cstheme="minorHAnsi"/>
+          <w:bCs/>
+          <w:color w:val="C00000"/>
+          <w:sz w:val="22"/>
+          <w:szCs w:val="22"/>
+          <w:lang w:val="en-US"/>
+        </w:rPr>
+        <w:t>br</w:t>
+      </w:r>
+      <w:proofErr w:type="spellEnd"/>
+      <w:r>
+        <w:rPr>
+          <w:rFonts w:ascii="Lucida Console" w:hAnsi="Lucida Console" w:cstheme="minorHAnsi"/>
+          <w:bCs/>
+          <w:color w:val="C00000"/>
+          <w:sz w:val="22"/>
+          <w:szCs w:val="22"/>
+          <w:lang w:val="en-US"/>
+        </w:rPr>
+        <w:t>\examples\</w:t>
+      </w:r>
+      <w:proofErr w:type="spellStart"/>
+      <w:r>
+        <w:rPr>
+          <w:rFonts w:ascii="Lucida Console" w:hAnsi="Lucida Console" w:cstheme="minorHAnsi"/>
+          <w:bCs/>
+          <w:color w:val="C00000"/>
+          <w:sz w:val="22"/>
+          <w:szCs w:val="22"/>
+          <w:lang w:val="en-US"/>
+        </w:rPr>
+        <w:t>basic_thread_border_router</w:t>
+      </w:r>
+      <w:proofErr w:type="spellEnd"/>
+      <w:r>
+        <w:rPr>
+          <w:rFonts w:ascii="Lucida Console" w:hAnsi="Lucida Console" w:cstheme="minorHAnsi"/>
+          <w:bCs/>
+          <w:color w:val="C00000"/>
+          <w:sz w:val="22"/>
+          <w:szCs w:val="22"/>
+          <w:lang w:val="en-US"/>
+        </w:rPr>
+        <w:br/>
+      </w:r>
+      <w:r>
+        <w:rPr>
+          <w:rFonts w:ascii="Lucida Console" w:hAnsi="Lucida Console" w:cstheme="minorHAnsi"/>
+          <w:color w:val="C00000"/>
+          <w:sz w:val="22"/>
+          <w:szCs w:val="22"/>
+          <w:lang w:val="en-US"/>
+        </w:rPr>
+        <w:t>idf.py set-target esp32s3</w:t>
+      </w:r>
+    </w:p>
+    <w:p>
+      <w:pPr>
+        <w:pStyle w:val="HTML"/>
+        <w:rPr>
+          <w:rFonts w:asciiTheme="minorHAnsi" w:hAnsiTheme="minorHAnsi" w:cstheme="minorHAnsi"/>
+          <w:color w:val="000000" w:themeColor="text1"/>
+          <w:sz w:val="22"/>
+          <w:szCs w:val="22"/>
+          <w:lang w:val="en-US"/>
+        </w:rPr>
+      </w:pPr>
+      <w:proofErr w:type="gramStart"/>
+      <w:r>
+        <w:rPr>
+          <w:rFonts w:ascii="Lucida Console" w:hAnsi="Lucida Console" w:cstheme="minorHAnsi"/>
+          <w:color w:val="C00000"/>
+          <w:sz w:val="22"/>
+          <w:szCs w:val="22"/>
+          <w:lang w:val="en-US"/>
+        </w:rPr>
+        <w:t>idf.py</w:t>
+      </w:r>
+      <w:proofErr w:type="gramEnd"/>
+      <w:r>
+        <w:rPr>
+          <w:rFonts w:ascii="Lucida Console" w:hAnsi="Lucida Console" w:cstheme="minorHAnsi"/>
+          <w:color w:val="C00000"/>
+          <w:sz w:val="22"/>
+          <w:szCs w:val="22"/>
           <w:lang w:val="en-US"/>
         </w:rPr>
         <w:t xml:space="preserve"> </w:t>
       </w:r>
-      <w:r>
-        <w:rPr>
-          <w:lang w:val="en-US"/>
-        </w:rPr>
-        <w:t>to</w:t>
-      </w:r>
-      <w:r>
-        <w:rPr>
+      <w:proofErr w:type="spellStart"/>
+      <w:r>
+        <w:rPr>
+          <w:rFonts w:ascii="Lucida Console" w:hAnsi="Lucida Console" w:cstheme="minorHAnsi"/>
+          <w:color w:val="C00000"/>
+          <w:sz w:val="22"/>
+          <w:szCs w:val="22"/>
+          <w:lang w:val="en-US"/>
+        </w:rPr>
+        <w:t>menuconfig</w:t>
+      </w:r>
+      <w:proofErr w:type="spellEnd"/>
+      <w:r>
+        <w:rPr>
+          <w:rFonts w:ascii="Lucida Console" w:hAnsi="Lucida Console" w:cstheme="minorHAnsi"/>
+          <w:bCs/>
+          <w:color w:val="C00000"/>
+          <w:sz w:val="22"/>
+          <w:szCs w:val="22"/>
+          <w:lang w:val="en-US"/>
+        </w:rPr>
+        <w:br/>
+      </w:r>
+      <w:r>
+        <w:rPr>
+          <w:rFonts w:asciiTheme="minorHAnsi" w:hAnsiTheme="minorHAnsi" w:cstheme="minorHAnsi"/>
+          <w:bCs/>
+          <w:color w:val="000000" w:themeColor="text1"/>
+          <w:sz w:val="22"/>
+          <w:szCs w:val="22"/>
+          <w:lang w:val="en-US"/>
+        </w:rPr>
+        <w:t>~~~</w:t>
+      </w:r>
+      <w:r>
+        <w:rPr>
+          <w:rFonts w:asciiTheme="minorHAnsi" w:hAnsiTheme="minorHAnsi" w:cstheme="minorHAnsi"/>
+          <w:bCs/>
+          <w:color w:val="000000" w:themeColor="text1"/>
+          <w:sz w:val="22"/>
+          <w:szCs w:val="22"/>
+          <w:lang w:val="en-US"/>
+        </w:rPr>
+        <w:br/>
+      </w:r>
+      <w:r>
+        <w:rPr>
+          <w:rFonts w:asciiTheme="minorHAnsi" w:hAnsiTheme="minorHAnsi" w:cstheme="minorHAnsi"/>
+          <w:bCs/>
+          <w:color w:val="000000" w:themeColor="text1"/>
+          <w:sz w:val="22"/>
+          <w:szCs w:val="22"/>
+          <w:lang w:val="en-US"/>
+        </w:rPr>
+        <w:br/>
+      </w:r>
+      <w:r>
+        <w:rPr>
+          <w:rFonts w:asciiTheme="minorHAnsi" w:hAnsiTheme="minorHAnsi" w:cstheme="minorHAnsi"/>
+          <w:bCs/>
+          <w:noProof/>
+          <w:color w:val="000000" w:themeColor="text1"/>
+          <w:sz w:val="22"/>
+          <w:szCs w:val="22"/>
+        </w:rPr>
+        <w:drawing>
+          <wp:inline distT="0" distB="0" distL="0" distR="0">
+            <wp:extent cx="4734586" cy="2553056"/>
+            <wp:effectExtent l="0" t="0" r="8890" b="0"/>
+            <wp:docPr id="1" name="Рисунок 1"/>
+            <wp:cNvGraphicFramePr>
+              <a:graphicFrameLocks xmlns:a="http://schemas.openxmlformats.org/drawingml/2006/main" noChangeAspect="1"/>
+            </wp:cNvGraphicFramePr>
+            <a:graphic xmlns:a="http://schemas.openxmlformats.org/drawingml/2006/main">
+              <a:graphicData uri="http://schemas.openxmlformats.org/drawingml/2006/picture">
+                <pic:pic xmlns:pic="http://schemas.openxmlformats.org/drawingml/2006/picture">
+                  <pic:nvPicPr>
+                    <pic:cNvPr id="1" name="esp_otbr_menuconfig_01.png"/>
+                    <pic:cNvPicPr/>
+                  </pic:nvPicPr>
+                  <pic:blipFill>
+                    <a:blip r:embed="rId6">
+                      <a:extLst>
+                        <a:ext uri="{28A0092B-C50C-407E-A947-70E740481C1C}">
+                          <a14:useLocalDpi xmlns:a14="http://schemas.microsoft.com/office/drawing/2010/main" val="0"/>
+                        </a:ext>
+                      </a:extLst>
+                    </a:blip>
+                    <a:stretch>
+                      <a:fillRect/>
+                    </a:stretch>
+                  </pic:blipFill>
+                  <pic:spPr>
+                    <a:xfrm>
+                      <a:off x="0" y="0"/>
+                      <a:ext cx="4734586" cy="2553056"/>
+                    </a:xfrm>
+                    <a:prstGeom prst="rect">
+                      <a:avLst/>
+                    </a:prstGeom>
+                  </pic:spPr>
+                </pic:pic>
+              </a:graphicData>
+            </a:graphic>
+          </wp:inline>
+        </w:drawing>
+      </w:r>
+      <w:r>
+        <w:rPr>
+          <w:rFonts w:asciiTheme="minorHAnsi" w:hAnsiTheme="minorHAnsi" w:cstheme="minorHAnsi"/>
+          <w:bCs/>
+          <w:color w:val="000000" w:themeColor="text1"/>
+          <w:sz w:val="22"/>
+          <w:szCs w:val="22"/>
+          <w:lang w:val="en-US"/>
+        </w:rPr>
+        <w:br/>
+      </w:r>
+      <w:r>
+        <w:rPr>
+          <w:rFonts w:asciiTheme="minorHAnsi" w:hAnsiTheme="minorHAnsi" w:cstheme="minorHAnsi"/>
+          <w:bCs/>
+          <w:color w:val="000000" w:themeColor="text1"/>
+          <w:sz w:val="22"/>
+          <w:szCs w:val="22"/>
+          <w:lang w:val="en-US"/>
+        </w:rPr>
+        <w:t>esp_otbr_menuconfig_01.png</w:t>
+      </w:r>
+      <w:r>
+        <w:rPr>
+          <w:rFonts w:asciiTheme="minorHAnsi" w:hAnsiTheme="minorHAnsi" w:cstheme="minorHAnsi"/>
+          <w:bCs/>
+          <w:color w:val="000000" w:themeColor="text1"/>
+          <w:sz w:val="22"/>
+          <w:szCs w:val="22"/>
+          <w:lang w:val="en-US"/>
+        </w:rPr>
+        <w:br/>
+      </w:r>
+      <w:r>
+        <w:rPr>
+          <w:rFonts w:asciiTheme="minorHAnsi" w:hAnsiTheme="minorHAnsi" w:cstheme="minorHAnsi"/>
+          <w:bCs/>
+          <w:noProof/>
+          <w:color w:val="000000" w:themeColor="text1"/>
+          <w:sz w:val="22"/>
+          <w:szCs w:val="22"/>
+        </w:rPr>
+        <w:lastRenderedPageBreak/>
+        <w:drawing>
+          <wp:inline distT="0" distB="0" distL="0" distR="0">
+            <wp:extent cx="4725059" cy="2267266"/>
+            <wp:effectExtent l="0" t="0" r="0" b="0"/>
+            <wp:docPr id="2" name="Рисунок 2"/>
+            <wp:cNvGraphicFramePr>
+              <a:graphicFrameLocks xmlns:a="http://schemas.openxmlformats.org/drawingml/2006/main" noChangeAspect="1"/>
+            </wp:cNvGraphicFramePr>
+            <a:graphic xmlns:a="http://schemas.openxmlformats.org/drawingml/2006/main">
+              <a:graphicData uri="http://schemas.openxmlformats.org/drawingml/2006/picture">
+                <pic:pic xmlns:pic="http://schemas.openxmlformats.org/drawingml/2006/picture">
+                  <pic:nvPicPr>
+                    <pic:cNvPr id="2" name="esp_otbr_menuconfig_02.png"/>
+                    <pic:cNvPicPr/>
+                  </pic:nvPicPr>
+                  <pic:blipFill>
+                    <a:blip r:embed="rId7">
+                      <a:extLst>
+                        <a:ext uri="{28A0092B-C50C-407E-A947-70E740481C1C}">
+                          <a14:useLocalDpi xmlns:a14="http://schemas.microsoft.com/office/drawing/2010/main" val="0"/>
+                        </a:ext>
+                      </a:extLst>
+                    </a:blip>
+                    <a:stretch>
+                      <a:fillRect/>
+                    </a:stretch>
+                  </pic:blipFill>
+                  <pic:spPr>
+                    <a:xfrm>
+                      <a:off x="0" y="0"/>
+                      <a:ext cx="4725059" cy="2267266"/>
+                    </a:xfrm>
+                    <a:prstGeom prst="rect">
+                      <a:avLst/>
+                    </a:prstGeom>
+                  </pic:spPr>
+                </pic:pic>
+              </a:graphicData>
+            </a:graphic>
+          </wp:inline>
+        </w:drawing>
+      </w:r>
+      <w:r>
+        <w:rPr>
+          <w:rFonts w:asciiTheme="minorHAnsi" w:hAnsiTheme="minorHAnsi" w:cstheme="minorHAnsi"/>
+          <w:bCs/>
+          <w:color w:val="000000" w:themeColor="text1"/>
+          <w:sz w:val="22"/>
+          <w:szCs w:val="22"/>
+          <w:lang w:val="en-US"/>
+        </w:rPr>
+        <w:br/>
+      </w:r>
+      <w:r>
+        <w:rPr>
+          <w:rFonts w:asciiTheme="minorHAnsi" w:hAnsiTheme="minorHAnsi" w:cstheme="minorHAnsi"/>
+          <w:bCs/>
+          <w:color w:val="000000" w:themeColor="text1"/>
+          <w:sz w:val="22"/>
+          <w:szCs w:val="22"/>
+          <w:lang w:val="en-US"/>
+        </w:rPr>
+        <w:t>esp_otbr_menuconfig_0</w:t>
+      </w:r>
+      <w:r>
+        <w:rPr>
+          <w:rFonts w:asciiTheme="minorHAnsi" w:hAnsiTheme="minorHAnsi" w:cstheme="minorHAnsi"/>
+          <w:bCs/>
+          <w:color w:val="000000" w:themeColor="text1"/>
+          <w:sz w:val="22"/>
+          <w:szCs w:val="22"/>
+          <w:lang w:val="en-US"/>
+        </w:rPr>
+        <w:t>2</w:t>
+      </w:r>
+      <w:r>
+        <w:rPr>
+          <w:rFonts w:asciiTheme="minorHAnsi" w:hAnsiTheme="minorHAnsi" w:cstheme="minorHAnsi"/>
+          <w:bCs/>
+          <w:color w:val="000000" w:themeColor="text1"/>
+          <w:sz w:val="22"/>
+          <w:szCs w:val="22"/>
+          <w:lang w:val="en-US"/>
+        </w:rPr>
+        <w:t>.png</w:t>
+      </w:r>
+      <w:r>
+        <w:rPr>
+          <w:rFonts w:asciiTheme="minorHAnsi" w:hAnsiTheme="minorHAnsi" w:cstheme="minorHAnsi"/>
+          <w:bCs/>
+          <w:color w:val="000000" w:themeColor="text1"/>
+          <w:sz w:val="22"/>
+          <w:szCs w:val="22"/>
+          <w:lang w:val="en-US"/>
+        </w:rPr>
+        <w:br/>
+      </w:r>
+      <w:r>
+        <w:rPr>
+          <w:rFonts w:asciiTheme="minorHAnsi" w:hAnsiTheme="minorHAnsi" w:cstheme="minorHAnsi"/>
+          <w:bCs/>
+          <w:color w:val="000000" w:themeColor="text1"/>
+          <w:sz w:val="22"/>
+          <w:szCs w:val="22"/>
+          <w:lang w:val="en-US"/>
+        </w:rPr>
+        <w:br/>
+      </w:r>
+      <w:r>
+        <w:rPr>
+          <w:rFonts w:asciiTheme="minorHAnsi" w:hAnsiTheme="minorHAnsi" w:cstheme="minorHAnsi"/>
+          <w:bCs/>
+          <w:noProof/>
+          <w:color w:val="000000" w:themeColor="text1"/>
+          <w:sz w:val="22"/>
+          <w:szCs w:val="22"/>
+        </w:rPr>
+        <w:drawing>
+          <wp:inline distT="0" distB="0" distL="0" distR="0">
+            <wp:extent cx="5391902" cy="3439005"/>
+            <wp:effectExtent l="0" t="0" r="0" b="9525"/>
+            <wp:docPr id="3" name="Рисунок 3"/>
+            <wp:cNvGraphicFramePr>
+              <a:graphicFrameLocks xmlns:a="http://schemas.openxmlformats.org/drawingml/2006/main" noChangeAspect="1"/>
+            </wp:cNvGraphicFramePr>
+            <a:graphic xmlns:a="http://schemas.openxmlformats.org/drawingml/2006/main">
+              <a:graphicData uri="http://schemas.openxmlformats.org/drawingml/2006/picture">
+                <pic:pic xmlns:pic="http://schemas.openxmlformats.org/drawingml/2006/picture">
+                  <pic:nvPicPr>
+                    <pic:cNvPr id="3" name="esp_otbr_menuconfig_03.png"/>
+                    <pic:cNvPicPr/>
+                  </pic:nvPicPr>
+                  <pic:blipFill>
+                    <a:blip r:embed="rId8">
+                      <a:extLst>
+                        <a:ext uri="{28A0092B-C50C-407E-A947-70E740481C1C}">
+                          <a14:useLocalDpi xmlns:a14="http://schemas.microsoft.com/office/drawing/2010/main" val="0"/>
+                        </a:ext>
+                      </a:extLst>
+                    </a:blip>
+                    <a:stretch>
+                      <a:fillRect/>
+                    </a:stretch>
+                  </pic:blipFill>
+                  <pic:spPr>
+                    <a:xfrm>
+                      <a:off x="0" y="0"/>
+                      <a:ext cx="5391902" cy="3439005"/>
+                    </a:xfrm>
+                    <a:prstGeom prst="rect">
+                      <a:avLst/>
+                    </a:prstGeom>
+                  </pic:spPr>
+                </pic:pic>
+              </a:graphicData>
+            </a:graphic>
+          </wp:inline>
+        </w:drawing>
+      </w:r>
+      <w:r>
+        <w:rPr>
+          <w:rFonts w:asciiTheme="minorHAnsi" w:hAnsiTheme="minorHAnsi" w:cstheme="minorHAnsi"/>
+          <w:bCs/>
+          <w:color w:val="000000" w:themeColor="text1"/>
+          <w:sz w:val="22"/>
+          <w:szCs w:val="22"/>
+          <w:lang w:val="en-US"/>
+        </w:rPr>
+        <w:br/>
+      </w:r>
+      <w:r>
+        <w:rPr>
+          <w:rFonts w:asciiTheme="minorHAnsi" w:hAnsiTheme="minorHAnsi" w:cstheme="minorHAnsi"/>
+          <w:bCs/>
+          <w:color w:val="000000" w:themeColor="text1"/>
+          <w:sz w:val="22"/>
+          <w:szCs w:val="22"/>
+          <w:lang w:val="en-US"/>
+        </w:rPr>
+        <w:t>esp_otbr_menuconfig_0</w:t>
+      </w:r>
+      <w:r>
+        <w:rPr>
+          <w:rFonts w:asciiTheme="minorHAnsi" w:hAnsiTheme="minorHAnsi" w:cstheme="minorHAnsi"/>
+          <w:bCs/>
+          <w:color w:val="000000" w:themeColor="text1"/>
+          <w:sz w:val="22"/>
+          <w:szCs w:val="22"/>
+          <w:lang w:val="en-US"/>
+        </w:rPr>
+        <w:t>3</w:t>
+      </w:r>
+      <w:r>
+        <w:rPr>
+          <w:rFonts w:asciiTheme="minorHAnsi" w:hAnsiTheme="minorHAnsi" w:cstheme="minorHAnsi"/>
+          <w:bCs/>
+          <w:color w:val="000000" w:themeColor="text1"/>
+          <w:sz w:val="22"/>
+          <w:szCs w:val="22"/>
+          <w:lang w:val="en-US"/>
+        </w:rPr>
+        <w:t>.png</w:t>
+      </w:r>
+      <w:r>
+        <w:rPr>
+          <w:rFonts w:asciiTheme="minorHAnsi" w:hAnsiTheme="minorHAnsi" w:cstheme="minorHAnsi"/>
+          <w:bCs/>
+          <w:color w:val="000000" w:themeColor="text1"/>
+          <w:sz w:val="22"/>
+          <w:szCs w:val="22"/>
+          <w:lang w:val="en-US"/>
+        </w:rPr>
+        <w:br/>
+      </w:r>
+      <w:r>
+        <w:rPr>
+          <w:rFonts w:asciiTheme="minorHAnsi" w:hAnsiTheme="minorHAnsi" w:cstheme="minorHAnsi"/>
+          <w:bCs/>
+          <w:noProof/>
+          <w:color w:val="000000" w:themeColor="text1"/>
+          <w:sz w:val="22"/>
+          <w:szCs w:val="22"/>
+        </w:rPr>
+        <w:lastRenderedPageBreak/>
+        <w:drawing>
+          <wp:inline distT="0" distB="0" distL="0" distR="0">
+            <wp:extent cx="5715798" cy="5287113"/>
+            <wp:effectExtent l="0" t="0" r="0" b="8890"/>
+            <wp:docPr id="4" name="Рисунок 4"/>
+            <wp:cNvGraphicFramePr>
+              <a:graphicFrameLocks xmlns:a="http://schemas.openxmlformats.org/drawingml/2006/main" noChangeAspect="1"/>
+            </wp:cNvGraphicFramePr>
+            <a:graphic xmlns:a="http://schemas.openxmlformats.org/drawingml/2006/main">
+              <a:graphicData uri="http://schemas.openxmlformats.org/drawingml/2006/picture">
+                <pic:pic xmlns:pic="http://schemas.openxmlformats.org/drawingml/2006/picture">
+                  <pic:nvPicPr>
+                    <pic:cNvPr id="4" name="esp_otbr_menuconfig_04.png"/>
+                    <pic:cNvPicPr/>
+                  </pic:nvPicPr>
+                  <pic:blipFill>
+                    <a:blip r:embed="rId9">
+                      <a:extLst>
+                        <a:ext uri="{28A0092B-C50C-407E-A947-70E740481C1C}">
+                          <a14:useLocalDpi xmlns:a14="http://schemas.microsoft.com/office/drawing/2010/main" val="0"/>
+                        </a:ext>
+                      </a:extLst>
+                    </a:blip>
+                    <a:stretch>
+                      <a:fillRect/>
+                    </a:stretch>
+                  </pic:blipFill>
+                  <pic:spPr>
+                    <a:xfrm>
+                      <a:off x="0" y="0"/>
+                      <a:ext cx="5715798" cy="5287113"/>
+                    </a:xfrm>
+                    <a:prstGeom prst="rect">
+                      <a:avLst/>
+                    </a:prstGeom>
+                  </pic:spPr>
+                </pic:pic>
+              </a:graphicData>
+            </a:graphic>
+          </wp:inline>
+        </w:drawing>
+      </w:r>
+      <w:r>
+        <w:rPr>
+          <w:rFonts w:asciiTheme="minorHAnsi" w:hAnsiTheme="minorHAnsi" w:cstheme="minorHAnsi"/>
+          <w:bCs/>
+          <w:color w:val="000000" w:themeColor="text1"/>
+          <w:sz w:val="22"/>
+          <w:szCs w:val="22"/>
+          <w:lang w:val="en-US"/>
+        </w:rPr>
+        <w:br/>
+      </w:r>
+      <w:r>
+        <w:rPr>
+          <w:rFonts w:asciiTheme="minorHAnsi" w:hAnsiTheme="minorHAnsi" w:cstheme="minorHAnsi"/>
+          <w:bCs/>
+          <w:color w:val="000000" w:themeColor="text1"/>
+          <w:sz w:val="22"/>
+          <w:szCs w:val="22"/>
+          <w:lang w:val="en-US"/>
+        </w:rPr>
+        <w:t>esp_otbr_menuconfig_0</w:t>
+      </w:r>
+      <w:r>
+        <w:rPr>
+          <w:rFonts w:asciiTheme="minorHAnsi" w:hAnsiTheme="minorHAnsi" w:cstheme="minorHAnsi"/>
+          <w:bCs/>
+          <w:color w:val="000000" w:themeColor="text1"/>
+          <w:sz w:val="22"/>
+          <w:szCs w:val="22"/>
+          <w:lang w:val="en-US"/>
+        </w:rPr>
+        <w:t>4</w:t>
+      </w:r>
+      <w:r>
+        <w:rPr>
+          <w:rFonts w:asciiTheme="minorHAnsi" w:hAnsiTheme="minorHAnsi" w:cstheme="minorHAnsi"/>
+          <w:bCs/>
+          <w:color w:val="000000" w:themeColor="text1"/>
+          <w:sz w:val="22"/>
+          <w:szCs w:val="22"/>
+          <w:lang w:val="en-US"/>
+        </w:rPr>
+        <w:t>.png</w:t>
+      </w:r>
+      <w:r>
+        <w:rPr>
+          <w:rFonts w:asciiTheme="minorHAnsi" w:hAnsiTheme="minorHAnsi" w:cstheme="minorHAnsi"/>
+          <w:bCs/>
+          <w:color w:val="000000" w:themeColor="text1"/>
+          <w:sz w:val="22"/>
+          <w:szCs w:val="22"/>
+          <w:lang w:val="en-US"/>
+        </w:rPr>
+        <w:br/>
+      </w:r>
+      <w:r>
+        <w:rPr>
+          <w:rFonts w:asciiTheme="minorHAnsi" w:hAnsiTheme="minorHAnsi" w:cstheme="minorHAnsi"/>
+          <w:bCs/>
+          <w:color w:val="000000" w:themeColor="text1"/>
+          <w:sz w:val="22"/>
+          <w:szCs w:val="22"/>
+          <w:lang w:val="en-US"/>
+        </w:rPr>
+        <w:br/>
+      </w:r>
+      <w:r>
+        <w:rPr>
+          <w:rFonts w:asciiTheme="minorHAnsi" w:hAnsiTheme="minorHAnsi" w:cstheme="minorHAnsi"/>
+          <w:bCs/>
+          <w:noProof/>
+          <w:color w:val="000000" w:themeColor="text1"/>
+          <w:sz w:val="22"/>
+          <w:szCs w:val="22"/>
+        </w:rPr>
+        <w:lastRenderedPageBreak/>
+        <w:drawing>
+          <wp:inline distT="0" distB="0" distL="0" distR="0">
+            <wp:extent cx="7916380" cy="3629532"/>
+            <wp:effectExtent l="0" t="0" r="0" b="9525"/>
+            <wp:docPr id="5" name="Рисунок 5"/>
+            <wp:cNvGraphicFramePr>
+              <a:graphicFrameLocks xmlns:a="http://schemas.openxmlformats.org/drawingml/2006/main" noChangeAspect="1"/>
+            </wp:cNvGraphicFramePr>
+            <a:graphic xmlns:a="http://schemas.openxmlformats.org/drawingml/2006/main">
+              <a:graphicData uri="http://schemas.openxmlformats.org/drawingml/2006/picture">
+                <pic:pic xmlns:pic="http://schemas.openxmlformats.org/drawingml/2006/picture">
+                  <pic:nvPicPr>
+                    <pic:cNvPr id="5" name="esp_otbr_menuconfig_05.png"/>
+                    <pic:cNvPicPr/>
+                  </pic:nvPicPr>
+                  <pic:blipFill>
+                    <a:blip r:embed="rId10">
+                      <a:extLst>
+                        <a:ext uri="{28A0092B-C50C-407E-A947-70E740481C1C}">
+                          <a14:useLocalDpi xmlns:a14="http://schemas.microsoft.com/office/drawing/2010/main" val="0"/>
+                        </a:ext>
+                      </a:extLst>
+                    </a:blip>
+                    <a:stretch>
+                      <a:fillRect/>
+                    </a:stretch>
+                  </pic:blipFill>
+                  <pic:spPr>
+                    <a:xfrm>
+                      <a:off x="0" y="0"/>
+                      <a:ext cx="7916380" cy="3629532"/>
+                    </a:xfrm>
+                    <a:prstGeom prst="rect">
+                      <a:avLst/>
+                    </a:prstGeom>
+                  </pic:spPr>
+                </pic:pic>
+              </a:graphicData>
+            </a:graphic>
+          </wp:inline>
+        </w:drawing>
+      </w:r>
+      <w:r>
+        <w:rPr>
+          <w:rFonts w:asciiTheme="minorHAnsi" w:hAnsiTheme="minorHAnsi" w:cstheme="minorHAnsi"/>
+          <w:bCs/>
+          <w:color w:val="000000" w:themeColor="text1"/>
+          <w:sz w:val="22"/>
+          <w:szCs w:val="22"/>
+          <w:lang w:val="en-US"/>
+        </w:rPr>
+        <w:br/>
+      </w:r>
+      <w:r>
+        <w:rPr>
+          <w:rFonts w:asciiTheme="minorHAnsi" w:hAnsiTheme="minorHAnsi" w:cstheme="minorHAnsi"/>
+          <w:bCs/>
+          <w:color w:val="000000" w:themeColor="text1"/>
+          <w:sz w:val="22"/>
+          <w:szCs w:val="22"/>
+          <w:lang w:val="en-US"/>
+        </w:rPr>
+        <w:t>esp_otbr_menuconfig_0</w:t>
+      </w:r>
+      <w:r>
+        <w:rPr>
+          <w:rFonts w:asciiTheme="minorHAnsi" w:hAnsiTheme="minorHAnsi" w:cstheme="minorHAnsi"/>
+          <w:bCs/>
+          <w:color w:val="000000" w:themeColor="text1"/>
+          <w:sz w:val="22"/>
+          <w:szCs w:val="22"/>
+          <w:lang w:val="en-US"/>
+        </w:rPr>
+        <w:t>5</w:t>
+      </w:r>
+      <w:r>
+        <w:rPr>
+          <w:rFonts w:asciiTheme="minorHAnsi" w:hAnsiTheme="minorHAnsi" w:cstheme="minorHAnsi"/>
+          <w:bCs/>
+          <w:color w:val="000000" w:themeColor="text1"/>
+          <w:sz w:val="22"/>
+          <w:szCs w:val="22"/>
+          <w:lang w:val="en-US"/>
+        </w:rPr>
+        <w:t>.png</w:t>
+      </w:r>
+      <w:r>
+        <w:rPr>
+          <w:rFonts w:asciiTheme="minorHAnsi" w:hAnsiTheme="minorHAnsi" w:cstheme="minorHAnsi"/>
+          <w:bCs/>
+          <w:color w:val="000000" w:themeColor="text1"/>
+          <w:sz w:val="22"/>
+          <w:szCs w:val="22"/>
+          <w:lang w:val="en-US"/>
+        </w:rPr>
+        <w:br/>
+      </w:r>
+      <w:r>
+        <w:rPr>
+          <w:rFonts w:asciiTheme="minorHAnsi" w:hAnsiTheme="minorHAnsi" w:cstheme="minorHAnsi"/>
+          <w:bCs/>
+          <w:color w:val="000000" w:themeColor="text1"/>
+          <w:sz w:val="22"/>
+          <w:szCs w:val="22"/>
+          <w:lang w:val="en-US"/>
+        </w:rPr>
+        <w:br/>
+      </w:r>
+      <w:r>
+        <w:rPr>
+          <w:rFonts w:asciiTheme="minorHAnsi" w:hAnsiTheme="minorHAnsi" w:cstheme="minorHAnsi"/>
+          <w:color w:val="000000" w:themeColor="text1"/>
+          <w:sz w:val="22"/>
+          <w:szCs w:val="22"/>
+          <w:shd w:val="clear" w:color="auto" w:fill="FFFFFF"/>
+          <w:lang w:val="en-US"/>
+        </w:rPr>
+        <w:t>~~~</w:t>
+      </w:r>
+      <w:r>
+        <w:rPr>
+          <w:rFonts w:asciiTheme="minorHAnsi" w:hAnsiTheme="minorHAnsi" w:cstheme="minorHAnsi"/>
+          <w:color w:val="000000" w:themeColor="text1"/>
+          <w:sz w:val="22"/>
+          <w:szCs w:val="22"/>
+          <w:shd w:val="clear" w:color="auto" w:fill="FFFFFF"/>
+          <w:lang w:val="en-US"/>
+        </w:rPr>
+        <w:br/>
+      </w:r>
+      <w:r>
+        <w:rPr>
+          <w:rFonts w:ascii="Lucida Console" w:hAnsi="Lucida Console" w:cstheme="minorHAnsi"/>
+          <w:color w:val="C00000"/>
+          <w:sz w:val="22"/>
+          <w:szCs w:val="22"/>
+          <w:lang w:val="en-US"/>
+        </w:rPr>
+        <w:t>idf.py -p COM</w:t>
+      </w:r>
+      <w:r>
+        <w:rPr>
+          <w:rFonts w:ascii="Lucida Console" w:hAnsi="Lucida Console" w:cstheme="minorHAnsi"/>
+          <w:color w:val="C00000"/>
+          <w:sz w:val="22"/>
+          <w:szCs w:val="22"/>
+          <w:lang w:val="en-US"/>
+        </w:rPr>
+        <w:t>3</w:t>
+      </w:r>
+      <w:r>
+        <w:rPr>
+          <w:rFonts w:ascii="Lucida Console" w:hAnsi="Lucida Console" w:cstheme="minorHAnsi"/>
+          <w:color w:val="C00000"/>
+          <w:sz w:val="22"/>
+          <w:szCs w:val="22"/>
+          <w:lang w:val="en-US"/>
+        </w:rPr>
+        <w:t xml:space="preserve"> build flash monitor</w:t>
+      </w:r>
+      <w:r>
+        <w:rPr>
+          <w:rFonts w:ascii="Lucida Console" w:hAnsi="Lucida Console" w:cstheme="minorHAnsi"/>
+          <w:color w:val="C00000"/>
+          <w:sz w:val="22"/>
+          <w:szCs w:val="22"/>
+          <w:shd w:val="clear" w:color="auto" w:fill="FFFFFF"/>
+          <w:lang w:val="en-US"/>
+        </w:rPr>
+        <w:br/>
+      </w:r>
+      <w:r>
+        <w:rPr>
+          <w:rFonts w:asciiTheme="minorHAnsi" w:hAnsiTheme="minorHAnsi" w:cstheme="minorHAnsi"/>
+          <w:color w:val="000000" w:themeColor="text1"/>
+          <w:sz w:val="22"/>
+          <w:szCs w:val="22"/>
+          <w:shd w:val="clear" w:color="auto" w:fill="FFFFFF"/>
+          <w:lang w:val="en-US"/>
+        </w:rPr>
+        <w:t>~~~</w:t>
+      </w:r>
+      <w:r>
+        <w:rPr>
+          <w:rFonts w:asciiTheme="minorHAnsi" w:hAnsiTheme="minorHAnsi" w:cstheme="minorHAnsi"/>
+          <w:color w:val="000000" w:themeColor="text1"/>
+          <w:sz w:val="22"/>
+          <w:szCs w:val="22"/>
+          <w:shd w:val="clear" w:color="auto" w:fill="FFFFFF"/>
+          <w:lang w:val="en-US"/>
+        </w:rPr>
+        <w:br/>
+      </w:r>
+      <w:r>
+        <w:rPr>
+          <w:rFonts w:asciiTheme="minorHAnsi" w:hAnsiTheme="minorHAnsi" w:cstheme="minorHAnsi"/>
+          <w:color w:val="000000" w:themeColor="text1"/>
+          <w:sz w:val="22"/>
+          <w:szCs w:val="22"/>
+          <w:shd w:val="clear" w:color="auto" w:fill="FFFFFF"/>
+          <w:lang w:val="en-US"/>
+        </w:rPr>
+        <w:br/>
+      </w:r>
+      <w:r>
+        <w:rPr>
+          <w:rFonts w:asciiTheme="minorHAnsi" w:hAnsiTheme="minorHAnsi" w:cstheme="minorHAnsi"/>
+          <w:color w:val="000000" w:themeColor="text1"/>
+          <w:sz w:val="22"/>
+          <w:szCs w:val="22"/>
+          <w:shd w:val="clear" w:color="auto" w:fill="FFFFFF"/>
+          <w:lang w:val="en-US"/>
+        </w:rPr>
+        <w:t xml:space="preserve">Now </w:t>
+      </w:r>
+      <w:r>
+        <w:rPr>
+          <w:rFonts w:asciiTheme="minorHAnsi" w:hAnsiTheme="minorHAnsi" w:cstheme="minorHAnsi"/>
+          <w:color w:val="000000" w:themeColor="text1"/>
+          <w:sz w:val="22"/>
+          <w:szCs w:val="22"/>
+          <w:shd w:val="clear" w:color="auto" w:fill="FFFFFF"/>
+          <w:lang w:val="en-US"/>
+        </w:rPr>
+        <w:t>we</w:t>
+      </w:r>
+      <w:r>
+        <w:rPr>
+          <w:rFonts w:asciiTheme="minorHAnsi" w:hAnsiTheme="minorHAnsi" w:cstheme="minorHAnsi"/>
+          <w:color w:val="000000" w:themeColor="text1"/>
+          <w:sz w:val="22"/>
+          <w:szCs w:val="22"/>
+          <w:shd w:val="clear" w:color="auto" w:fill="FFFFFF"/>
+          <w:lang w:val="en-US"/>
+        </w:rPr>
+        <w:t xml:space="preserve"> can form a Thread network using the </w:t>
+      </w:r>
+      <w:proofErr w:type="spellStart"/>
+      <w:r>
+        <w:rPr>
+          <w:rFonts w:asciiTheme="minorHAnsi" w:hAnsiTheme="minorHAnsi" w:cstheme="minorHAnsi"/>
+          <w:color w:val="000000" w:themeColor="text1"/>
+          <w:sz w:val="22"/>
+          <w:szCs w:val="22"/>
+          <w:shd w:val="clear" w:color="auto" w:fill="FFFFFF"/>
+          <w:lang w:val="en-US"/>
+        </w:rPr>
+        <w:t>OpenThread</w:t>
+      </w:r>
+      <w:proofErr w:type="spellEnd"/>
+      <w:r>
+        <w:rPr>
+          <w:rFonts w:asciiTheme="minorHAnsi" w:hAnsiTheme="minorHAnsi" w:cstheme="minorHAnsi"/>
+          <w:color w:val="000000" w:themeColor="text1"/>
+          <w:sz w:val="22"/>
+          <w:szCs w:val="22"/>
+          <w:shd w:val="clear" w:color="auto" w:fill="FFFFFF"/>
+          <w:lang w:val="en-US"/>
+        </w:rPr>
+        <w:t xml:space="preserve"> command line on ESP Thread Border Router Board (BR Commissioner):</w:t>
+      </w:r>
+      <w:r>
+        <w:rPr>
+          <w:rFonts w:asciiTheme="minorHAnsi" w:hAnsiTheme="minorHAnsi" w:cstheme="minorHAnsi"/>
+          <w:bCs/>
+          <w:color w:val="000000" w:themeColor="text1"/>
+          <w:sz w:val="22"/>
+          <w:szCs w:val="22"/>
+          <w:lang w:val="en-US"/>
+        </w:rPr>
+        <w:br/>
+      </w:r>
+      <w:r>
+        <w:rPr>
+          <w:rFonts w:asciiTheme="minorHAnsi" w:hAnsiTheme="minorHAnsi" w:cstheme="minorHAnsi"/>
+          <w:bCs/>
+          <w:color w:val="000000" w:themeColor="text1"/>
+          <w:sz w:val="22"/>
+          <w:szCs w:val="22"/>
+          <w:lang w:val="en-US"/>
+        </w:rPr>
+        <w:t>~~~</w:t>
+      </w:r>
+      <w:r>
+        <w:rPr>
+          <w:rFonts w:asciiTheme="minorHAnsi" w:hAnsiTheme="minorHAnsi" w:cstheme="minorHAnsi"/>
+          <w:bCs/>
+          <w:color w:val="000000" w:themeColor="text1"/>
+          <w:sz w:val="22"/>
+          <w:szCs w:val="22"/>
+          <w:lang w:val="en-US"/>
+        </w:rPr>
+        <w:br/>
+      </w:r>
+      <w:r>
+        <w:rPr>
+          <w:rFonts w:ascii="Lucida Console" w:hAnsi="Lucida Console" w:cstheme="minorHAnsi"/>
+          <w:color w:val="C00000"/>
+          <w:sz w:val="22"/>
+          <w:szCs w:val="22"/>
+          <w:lang w:val="en-US"/>
+        </w:rPr>
+        <w:t xml:space="preserve">dataset </w:t>
+      </w:r>
+      <w:proofErr w:type="spellStart"/>
+      <w:r>
+        <w:rPr>
+          <w:rFonts w:ascii="Lucida Console" w:hAnsi="Lucida Console" w:cstheme="minorHAnsi"/>
+          <w:color w:val="C00000"/>
+          <w:sz w:val="22"/>
+          <w:szCs w:val="22"/>
+          <w:lang w:val="en-US"/>
+        </w:rPr>
+        <w:t>init</w:t>
+      </w:r>
+      <w:proofErr w:type="spellEnd"/>
+      <w:r>
+        <w:rPr>
+          <w:rFonts w:ascii="Lucida Console" w:hAnsi="Lucida Console" w:cstheme="minorHAnsi"/>
+          <w:color w:val="C00000"/>
+          <w:sz w:val="22"/>
+          <w:szCs w:val="22"/>
+          <w:lang w:val="en-US"/>
+        </w:rPr>
+        <w:t xml:space="preserve"> new</w:t>
+      </w:r>
+      <w:r>
+        <w:rPr>
+          <w:rFonts w:ascii="Lucida Console" w:hAnsi="Lucida Console" w:cstheme="minorHAnsi"/>
+          <w:color w:val="C00000"/>
+          <w:sz w:val="22"/>
+          <w:szCs w:val="22"/>
+          <w:lang w:val="en-US"/>
+        </w:rPr>
+        <w:br/>
+      </w:r>
+      <w:r>
+        <w:rPr>
+          <w:rFonts w:asciiTheme="minorHAnsi" w:hAnsiTheme="minorHAnsi" w:cstheme="minorHAnsi"/>
+          <w:color w:val="000000" w:themeColor="text1"/>
+          <w:sz w:val="22"/>
+          <w:szCs w:val="22"/>
+          <w:lang w:val="en-US"/>
+        </w:rPr>
+        <w:t>~~~</w:t>
+      </w:r>
+    </w:p>
+    <w:p>
+      <w:pPr>
+        <w:tabs>
+          <w:tab w:val="left" w:pos="916"/>
+          <w:tab w:val="left" w:pos="1832"/>
+          <w:tab w:val="left" w:pos="2748"/>
+          <w:tab w:val="left" w:pos="3664"/>
+          <w:tab w:val="left" w:pos="4580"/>
+          <w:tab w:val="left" w:pos="5496"/>
+          <w:tab w:val="left" w:pos="6412"/>
+          <w:tab w:val="left" w:pos="7328"/>
+          <w:tab w:val="left" w:pos="8244"/>
+          <w:tab w:val="left" w:pos="9160"/>
+          <w:tab w:val="left" w:pos="10076"/>
+          <w:tab w:val="left" w:pos="10992"/>
+          <w:tab w:val="left" w:pos="11908"/>
+          <w:tab w:val="left" w:pos="12824"/>
+          <w:tab w:val="left" w:pos="13740"/>
+          <w:tab w:val="left" w:pos="14656"/>
+        </w:tabs>
+        <w:spacing w:before="0"/>
+        <w:ind w:firstLine="0"/>
+        <w:rPr>
+          <w:rFonts w:asciiTheme="minorHAnsi" w:eastAsia="Times New Roman" w:hAnsiTheme="minorHAnsi" w:cstheme="minorHAnsi"/>
+          <w:color w:val="00B050"/>
+          <w:lang w:val="en-US" w:eastAsia="ru-RU"/>
+        </w:rPr>
+      </w:pPr>
+      <w:r>
+        <w:rPr>
+          <w:rFonts w:asciiTheme="minorHAnsi" w:eastAsia="Times New Roman" w:hAnsiTheme="minorHAnsi" w:cstheme="minorHAnsi"/>
+          <w:color w:val="00B050"/>
+          <w:lang w:val="en-US" w:eastAsia="ru-RU"/>
+        </w:rPr>
+        <w:t>Done</w:t>
+      </w:r>
+      <w:r>
+        <w:rPr>
+          <w:rFonts w:asciiTheme="minorHAnsi" w:eastAsia="Times New Roman" w:hAnsiTheme="minorHAnsi" w:cstheme="minorHAnsi"/>
+          <w:color w:val="00B050"/>
+          <w:lang w:val="en-US" w:eastAsia="ru-RU"/>
+        </w:rPr>
+        <w:br/>
+      </w:r>
+      <w:r>
+        <w:rPr>
+          <w:rFonts w:asciiTheme="minorHAnsi" w:eastAsia="Times New Roman" w:hAnsiTheme="minorHAnsi" w:cstheme="minorHAnsi"/>
+          <w:color w:val="00B050"/>
+          <w:lang w:val="en-US" w:eastAsia="ru-RU"/>
+        </w:rPr>
+        <w:br/>
+      </w:r>
+      <w:r>
+        <w:rPr>
+          <w:rFonts w:asciiTheme="minorHAnsi" w:eastAsia="Times New Roman" w:hAnsiTheme="minorHAnsi" w:cstheme="minorHAnsi"/>
+          <w:color w:val="000000" w:themeColor="text1"/>
+          <w:lang w:val="en-US" w:eastAsia="ru-RU"/>
+        </w:rPr>
+        <w:t>~~~</w:t>
+      </w:r>
+      <w:r>
+        <w:rPr>
+          <w:rFonts w:asciiTheme="minorHAnsi" w:eastAsia="Times New Roman" w:hAnsiTheme="minorHAnsi" w:cstheme="minorHAnsi"/>
+          <w:color w:val="000000" w:themeColor="text1"/>
+          <w:lang w:val="en-US" w:eastAsia="ru-RU"/>
+        </w:rPr>
+        <w:br/>
+      </w:r>
+      <w:r>
+        <w:rPr>
+          <w:rFonts w:ascii="Lucida Console" w:eastAsia="Times New Roman" w:hAnsi="Lucida Console" w:cstheme="minorHAnsi"/>
+          <w:color w:val="C00000"/>
+          <w:lang w:val="en-US" w:eastAsia="ru-RU"/>
+        </w:rPr>
+        <w:t>d</w:t>
+      </w:r>
+      <w:r>
+        <w:rPr>
+          <w:rFonts w:ascii="Lucida Console" w:eastAsia="Times New Roman" w:hAnsi="Lucida Console" w:cstheme="minorHAnsi"/>
+          <w:color w:val="C00000"/>
+          <w:lang w:val="en-US" w:eastAsia="ru-RU"/>
+        </w:rPr>
+        <w:t>ataset</w:t>
+      </w:r>
+      <w:r>
+        <w:rPr>
+          <w:rFonts w:ascii="Lucida Console" w:eastAsia="Times New Roman" w:hAnsi="Lucida Console" w:cstheme="minorHAnsi"/>
+          <w:color w:val="C00000"/>
+          <w:lang w:val="en-US" w:eastAsia="ru-RU"/>
+        </w:rPr>
+        <w:br/>
+      </w:r>
+      <w:r>
+        <w:rPr>
+          <w:rFonts w:asciiTheme="minorHAnsi" w:eastAsia="Times New Roman" w:hAnsiTheme="minorHAnsi" w:cstheme="minorHAnsi"/>
+          <w:color w:val="000000" w:themeColor="text1"/>
+          <w:lang w:val="en-US" w:eastAsia="ru-RU"/>
+        </w:rPr>
+        <w:t>~~~</w:t>
+      </w:r>
+      <w:r>
+        <w:rPr>
+          <w:rFonts w:asciiTheme="minorHAnsi" w:eastAsia="Times New Roman" w:hAnsiTheme="minorHAnsi" w:cstheme="minorHAnsi"/>
+          <w:color w:val="000000" w:themeColor="text1"/>
+          <w:lang w:val="en-US" w:eastAsia="ru-RU"/>
+        </w:rPr>
+        <w:br/>
+      </w:r>
+      <w:r>
+        <w:rPr>
+          <w:rFonts w:asciiTheme="minorHAnsi" w:eastAsia="Times New Roman" w:hAnsiTheme="minorHAnsi" w:cstheme="minorHAnsi"/>
+          <w:color w:val="00B050"/>
+          <w:lang w:val="en-US" w:eastAsia="ru-RU"/>
+        </w:rPr>
+        <w:t xml:space="preserve">Active Timestamp: </w:t>
+      </w:r>
+      <w:proofErr w:type="gramStart"/>
+      <w:r>
+        <w:rPr>
+          <w:rFonts w:asciiTheme="minorHAnsi" w:eastAsia="Times New Roman" w:hAnsiTheme="minorHAnsi" w:cstheme="minorHAnsi"/>
+          <w:color w:val="00B050"/>
+          <w:lang w:val="en-US" w:eastAsia="ru-RU"/>
+        </w:rPr>
+        <w:t>1</w:t>
+      </w:r>
+      <w:proofErr w:type="gramEnd"/>
+    </w:p>
+    <w:p>
+      <w:pPr>
+        <w:tabs>
+          <w:tab w:val="left" w:pos="916"/>
+          <w:tab w:val="left" w:pos="1832"/>
+          <w:tab w:val="left" w:pos="2748"/>
+          <w:tab w:val="left" w:pos="3664"/>
+          <w:tab w:val="left" w:pos="4580"/>
+          <w:tab w:val="left" w:pos="5496"/>
+          <w:tab w:val="left" w:pos="6412"/>
+          <w:tab w:val="left" w:pos="7328"/>
+          <w:tab w:val="left" w:pos="8244"/>
+          <w:tab w:val="left" w:pos="9160"/>
+          <w:tab w:val="left" w:pos="10076"/>
+          <w:tab w:val="left" w:pos="10992"/>
+          <w:tab w:val="left" w:pos="11908"/>
+          <w:tab w:val="left" w:pos="12824"/>
+          <w:tab w:val="left" w:pos="13740"/>
+          <w:tab w:val="left" w:pos="14656"/>
+        </w:tabs>
+        <w:spacing w:before="0"/>
+        <w:ind w:firstLine="0"/>
+        <w:rPr>
+          <w:rFonts w:asciiTheme="minorHAnsi" w:eastAsia="Times New Roman" w:hAnsiTheme="minorHAnsi" w:cstheme="minorHAnsi"/>
+          <w:color w:val="00B050"/>
+          <w:lang w:val="en-US" w:eastAsia="ru-RU"/>
+        </w:rPr>
+      </w:pPr>
+      <w:r>
+        <w:rPr>
+          <w:rFonts w:asciiTheme="minorHAnsi" w:eastAsia="Times New Roman" w:hAnsiTheme="minorHAnsi" w:cstheme="minorHAnsi"/>
+          <w:color w:val="00B050"/>
+          <w:lang w:val="en-US" w:eastAsia="ru-RU"/>
+        </w:rPr>
+        <w:t>Channel: 21</w:t>
+      </w:r>
+    </w:p>
+    <w:p>
+      <w:pPr>
+        <w:tabs>
+          <w:tab w:val="left" w:pos="916"/>
+          <w:tab w:val="left" w:pos="1832"/>
+          <w:tab w:val="left" w:pos="2748"/>
+          <w:tab w:val="left" w:pos="3664"/>
+          <w:tab w:val="left" w:pos="4580"/>
+          <w:tab w:val="left" w:pos="5496"/>
+          <w:tab w:val="left" w:pos="6412"/>
+          <w:tab w:val="left" w:pos="7328"/>
+          <w:tab w:val="left" w:pos="8244"/>
+          <w:tab w:val="left" w:pos="9160"/>
+          <w:tab w:val="left" w:pos="10076"/>
+          <w:tab w:val="left" w:pos="10992"/>
+          <w:tab w:val="left" w:pos="11908"/>
+          <w:tab w:val="left" w:pos="12824"/>
+          <w:tab w:val="left" w:pos="13740"/>
+          <w:tab w:val="left" w:pos="14656"/>
+        </w:tabs>
+        <w:spacing w:before="0"/>
+        <w:ind w:firstLine="0"/>
+        <w:rPr>
+          <w:rFonts w:asciiTheme="minorHAnsi" w:eastAsia="Times New Roman" w:hAnsiTheme="minorHAnsi" w:cstheme="minorHAnsi"/>
+          <w:color w:val="00B050"/>
+          <w:lang w:val="en-US" w:eastAsia="ru-RU"/>
+        </w:rPr>
+      </w:pPr>
+      <w:r>
+        <w:rPr>
+          <w:rFonts w:asciiTheme="minorHAnsi" w:eastAsia="Times New Roman" w:hAnsiTheme="minorHAnsi" w:cstheme="minorHAnsi"/>
+          <w:color w:val="00B050"/>
+          <w:lang w:val="en-US" w:eastAsia="ru-RU"/>
+        </w:rPr>
+        <w:t>Channel Mask: 0x07fff800</w:t>
+      </w:r>
+    </w:p>
+    <w:p>
+      <w:pPr>
+        <w:tabs>
+          <w:tab w:val="left" w:pos="916"/>
+          <w:tab w:val="left" w:pos="1832"/>
+          <w:tab w:val="left" w:pos="2748"/>
+          <w:tab w:val="left" w:pos="3664"/>
+          <w:tab w:val="left" w:pos="4580"/>
+          <w:tab w:val="left" w:pos="5496"/>
+          <w:tab w:val="left" w:pos="6412"/>
+          <w:tab w:val="left" w:pos="7328"/>
+          <w:tab w:val="left" w:pos="8244"/>
+          <w:tab w:val="left" w:pos="9160"/>
+          <w:tab w:val="left" w:pos="10076"/>
+          <w:tab w:val="left" w:pos="10992"/>
+          <w:tab w:val="left" w:pos="11908"/>
+          <w:tab w:val="left" w:pos="12824"/>
+          <w:tab w:val="left" w:pos="13740"/>
+          <w:tab w:val="left" w:pos="14656"/>
+        </w:tabs>
+        <w:spacing w:before="0"/>
+        <w:ind w:firstLine="0"/>
+        <w:rPr>
+          <w:rFonts w:asciiTheme="minorHAnsi" w:eastAsia="Times New Roman" w:hAnsiTheme="minorHAnsi" w:cstheme="minorHAnsi"/>
+          <w:color w:val="00B050"/>
+          <w:lang w:val="en-US" w:eastAsia="ru-RU"/>
+        </w:rPr>
+      </w:pPr>
+      <w:r>
+        <w:rPr>
+          <w:rFonts w:asciiTheme="minorHAnsi" w:eastAsia="Times New Roman" w:hAnsiTheme="minorHAnsi" w:cstheme="minorHAnsi"/>
+          <w:color w:val="00B050"/>
+          <w:lang w:val="en-US" w:eastAsia="ru-RU"/>
+        </w:rPr>
+        <w:t>Ext PAN ID: 151975d11bea97b5</w:t>
+      </w:r>
+    </w:p>
+    <w:p>
+      <w:pPr>
+        <w:tabs>
+          <w:tab w:val="left" w:pos="916"/>
+          <w:tab w:val="left" w:pos="1832"/>
+          <w:tab w:val="left" w:pos="2748"/>
+          <w:tab w:val="left" w:pos="3664"/>
+          <w:tab w:val="left" w:pos="4580"/>
+          <w:tab w:val="left" w:pos="5496"/>
+          <w:tab w:val="left" w:pos="6412"/>
+          <w:tab w:val="left" w:pos="7328"/>
+          <w:tab w:val="left" w:pos="8244"/>
+          <w:tab w:val="left" w:pos="9160"/>
+          <w:tab w:val="left" w:pos="10076"/>
+          <w:tab w:val="left" w:pos="10992"/>
+          <w:tab w:val="left" w:pos="11908"/>
+          <w:tab w:val="left" w:pos="12824"/>
+          <w:tab w:val="left" w:pos="13740"/>
+          <w:tab w:val="left" w:pos="14656"/>
+        </w:tabs>
+        <w:spacing w:before="0"/>
+        <w:ind w:firstLine="0"/>
+        <w:rPr>
+          <w:rFonts w:asciiTheme="minorHAnsi" w:eastAsia="Times New Roman" w:hAnsiTheme="minorHAnsi" w:cstheme="minorHAnsi"/>
+          <w:color w:val="00B050"/>
+          <w:lang w:val="en-US" w:eastAsia="ru-RU"/>
+        </w:rPr>
+      </w:pPr>
+      <w:r>
+        <w:rPr>
+          <w:rFonts w:asciiTheme="minorHAnsi" w:eastAsia="Times New Roman" w:hAnsiTheme="minorHAnsi" w:cstheme="minorHAnsi"/>
+          <w:color w:val="00B050"/>
+          <w:lang w:val="en-US" w:eastAsia="ru-RU"/>
+        </w:rPr>
+        <w:t>Mesh Local Prefix: fd6a:b54b:d6a3:b05a:</w:t>
+      </w:r>
+      <w:proofErr w:type="gramStart"/>
+      <w:r>
+        <w:rPr>
+          <w:rFonts w:asciiTheme="minorHAnsi" w:eastAsia="Times New Roman" w:hAnsiTheme="minorHAnsi" w:cstheme="minorHAnsi"/>
+          <w:color w:val="00B050"/>
+          <w:lang w:val="en-US" w:eastAsia="ru-RU"/>
+        </w:rPr>
+        <w:t>:/</w:t>
+      </w:r>
+      <w:proofErr w:type="gramEnd"/>
+      <w:r>
+        <w:rPr>
+          <w:rFonts w:asciiTheme="minorHAnsi" w:eastAsia="Times New Roman" w:hAnsiTheme="minorHAnsi" w:cstheme="minorHAnsi"/>
+          <w:color w:val="00B050"/>
+          <w:lang w:val="en-US" w:eastAsia="ru-RU"/>
+        </w:rPr>
+        <w:t>64</w:t>
+      </w:r>
+    </w:p>
+    <w:p>
+      <w:pPr>
+        <w:tabs>
+          <w:tab w:val="left" w:pos="916"/>
+          <w:tab w:val="left" w:pos="1832"/>
+          <w:tab w:val="left" w:pos="2748"/>
+          <w:tab w:val="left" w:pos="3664"/>
+          <w:tab w:val="left" w:pos="4580"/>
+          <w:tab w:val="left" w:pos="5496"/>
+          <w:tab w:val="left" w:pos="6412"/>
+          <w:tab w:val="left" w:pos="7328"/>
+          <w:tab w:val="left" w:pos="8244"/>
+          <w:tab w:val="left" w:pos="9160"/>
+          <w:tab w:val="left" w:pos="10076"/>
+          <w:tab w:val="left" w:pos="10992"/>
+          <w:tab w:val="left" w:pos="11908"/>
+          <w:tab w:val="left" w:pos="12824"/>
+          <w:tab w:val="left" w:pos="13740"/>
+          <w:tab w:val="left" w:pos="14656"/>
+        </w:tabs>
+        <w:spacing w:before="0"/>
+        <w:ind w:firstLine="0"/>
+        <w:rPr>
+          <w:rFonts w:asciiTheme="minorHAnsi" w:eastAsia="Times New Roman" w:hAnsiTheme="minorHAnsi" w:cstheme="minorHAnsi"/>
+          <w:color w:val="00B050"/>
+          <w:lang w:val="en-US" w:eastAsia="ru-RU"/>
+        </w:rPr>
+      </w:pPr>
+      <w:r>
+        <w:rPr>
+          <w:rFonts w:asciiTheme="minorHAnsi" w:eastAsia="Times New Roman" w:hAnsiTheme="minorHAnsi" w:cstheme="minorHAnsi"/>
+          <w:color w:val="00B050"/>
+          <w:lang w:val="en-US" w:eastAsia="ru-RU"/>
+        </w:rPr>
+        <w:t>Network Key: 731ab6a60a64a0a0b14b259b86b2be01</w:t>
+      </w:r>
+    </w:p>
+    <w:p>
+      <w:pPr>
+        <w:tabs>
+          <w:tab w:val="left" w:pos="916"/>
+          <w:tab w:val="left" w:pos="1832"/>
+          <w:tab w:val="left" w:pos="2748"/>
+          <w:tab w:val="left" w:pos="3664"/>
+          <w:tab w:val="left" w:pos="4580"/>
+          <w:tab w:val="left" w:pos="5496"/>
+          <w:tab w:val="left" w:pos="6412"/>
+          <w:tab w:val="left" w:pos="7328"/>
+          <w:tab w:val="left" w:pos="8244"/>
+          <w:tab w:val="left" w:pos="9160"/>
+          <w:tab w:val="left" w:pos="10076"/>
+          <w:tab w:val="left" w:pos="10992"/>
+          <w:tab w:val="left" w:pos="11908"/>
+          <w:tab w:val="left" w:pos="12824"/>
+          <w:tab w:val="left" w:pos="13740"/>
+          <w:tab w:val="left" w:pos="14656"/>
+        </w:tabs>
+        <w:spacing w:before="0"/>
+        <w:ind w:firstLine="0"/>
+        <w:rPr>
+          <w:rFonts w:asciiTheme="minorHAnsi" w:eastAsia="Times New Roman" w:hAnsiTheme="minorHAnsi" w:cstheme="minorHAnsi"/>
+          <w:color w:val="00B050"/>
+          <w:lang w:val="en-US" w:eastAsia="ru-RU"/>
+        </w:rPr>
+      </w:pPr>
+      <w:r>
+        <w:rPr>
+          <w:rFonts w:asciiTheme="minorHAnsi" w:eastAsia="Times New Roman" w:hAnsiTheme="minorHAnsi" w:cstheme="minorHAnsi"/>
+          <w:color w:val="00B050"/>
+          <w:lang w:val="en-US" w:eastAsia="ru-RU"/>
+        </w:rPr>
+        <w:t>Network Name: OpenThread-1444</w:t>
+      </w:r>
+    </w:p>
+    <w:p>
+      <w:pPr>
+        <w:tabs>
+          <w:tab w:val="left" w:pos="916"/>
+          <w:tab w:val="left" w:pos="1832"/>
+          <w:tab w:val="left" w:pos="2748"/>
+          <w:tab w:val="left" w:pos="3664"/>
+          <w:tab w:val="left" w:pos="4580"/>
+          <w:tab w:val="left" w:pos="5496"/>
+          <w:tab w:val="left" w:pos="6412"/>
+          <w:tab w:val="left" w:pos="7328"/>
+          <w:tab w:val="left" w:pos="8244"/>
+          <w:tab w:val="left" w:pos="9160"/>
+          <w:tab w:val="left" w:pos="10076"/>
+          <w:tab w:val="left" w:pos="10992"/>
+          <w:tab w:val="left" w:pos="11908"/>
+          <w:tab w:val="left" w:pos="12824"/>
+          <w:tab w:val="left" w:pos="13740"/>
+          <w:tab w:val="left" w:pos="14656"/>
+        </w:tabs>
+        <w:spacing w:before="0"/>
+        <w:ind w:firstLine="0"/>
+        <w:rPr>
+          <w:rFonts w:asciiTheme="minorHAnsi" w:eastAsia="Times New Roman" w:hAnsiTheme="minorHAnsi" w:cstheme="minorHAnsi"/>
+          <w:color w:val="00B050"/>
+          <w:lang w:val="en-US" w:eastAsia="ru-RU"/>
+        </w:rPr>
+      </w:pPr>
+      <w:r>
+        <w:rPr>
+          <w:rFonts w:asciiTheme="minorHAnsi" w:eastAsia="Times New Roman" w:hAnsiTheme="minorHAnsi" w:cstheme="minorHAnsi"/>
+          <w:color w:val="00B050"/>
+          <w:lang w:val="en-US" w:eastAsia="ru-RU"/>
+        </w:rPr>
+        <w:lastRenderedPageBreak/>
+        <w:t>PAN ID: 0x1444</w:t>
+      </w:r>
+    </w:p>
+    <w:p>
+      <w:pPr>
+        <w:tabs>
+          <w:tab w:val="left" w:pos="916"/>
+          <w:tab w:val="left" w:pos="1832"/>
+          <w:tab w:val="left" w:pos="2748"/>
+          <w:tab w:val="left" w:pos="3664"/>
+          <w:tab w:val="left" w:pos="4580"/>
+          <w:tab w:val="left" w:pos="5496"/>
+          <w:tab w:val="left" w:pos="6412"/>
+          <w:tab w:val="left" w:pos="7328"/>
+          <w:tab w:val="left" w:pos="8244"/>
+          <w:tab w:val="left" w:pos="9160"/>
+          <w:tab w:val="left" w:pos="10076"/>
+          <w:tab w:val="left" w:pos="10992"/>
+          <w:tab w:val="left" w:pos="11908"/>
+          <w:tab w:val="left" w:pos="12824"/>
+          <w:tab w:val="left" w:pos="13740"/>
+          <w:tab w:val="left" w:pos="14656"/>
+        </w:tabs>
+        <w:spacing w:before="0"/>
+        <w:ind w:firstLine="0"/>
+        <w:rPr>
+          <w:rFonts w:asciiTheme="minorHAnsi" w:eastAsia="Times New Roman" w:hAnsiTheme="minorHAnsi" w:cstheme="minorHAnsi"/>
+          <w:color w:val="00B050"/>
+          <w:lang w:val="en-US" w:eastAsia="ru-RU"/>
+        </w:rPr>
+      </w:pPr>
+      <w:proofErr w:type="spellStart"/>
+      <w:r>
+        <w:rPr>
+          <w:rFonts w:asciiTheme="minorHAnsi" w:eastAsia="Times New Roman" w:hAnsiTheme="minorHAnsi" w:cstheme="minorHAnsi"/>
+          <w:color w:val="00B050"/>
+          <w:lang w:val="en-US" w:eastAsia="ru-RU"/>
+        </w:rPr>
+        <w:t>PSKc</w:t>
+      </w:r>
+      <w:proofErr w:type="spellEnd"/>
+      <w:r>
+        <w:rPr>
+          <w:rFonts w:asciiTheme="minorHAnsi" w:eastAsia="Times New Roman" w:hAnsiTheme="minorHAnsi" w:cstheme="minorHAnsi"/>
+          <w:color w:val="00B050"/>
+          <w:lang w:val="en-US" w:eastAsia="ru-RU"/>
+        </w:rPr>
+        <w:t>: 54e7f18d2575014da94db09df29c5df0</w:t>
+      </w:r>
+    </w:p>
+    <w:p>
+      <w:pPr>
+        <w:tabs>
+          <w:tab w:val="left" w:pos="916"/>
+          <w:tab w:val="left" w:pos="1832"/>
+          <w:tab w:val="left" w:pos="2748"/>
+          <w:tab w:val="left" w:pos="3664"/>
+          <w:tab w:val="left" w:pos="4580"/>
+          <w:tab w:val="left" w:pos="5496"/>
+          <w:tab w:val="left" w:pos="6412"/>
+          <w:tab w:val="left" w:pos="7328"/>
+          <w:tab w:val="left" w:pos="8244"/>
+          <w:tab w:val="left" w:pos="9160"/>
+          <w:tab w:val="left" w:pos="10076"/>
+          <w:tab w:val="left" w:pos="10992"/>
+          <w:tab w:val="left" w:pos="11908"/>
+          <w:tab w:val="left" w:pos="12824"/>
+          <w:tab w:val="left" w:pos="13740"/>
+          <w:tab w:val="left" w:pos="14656"/>
+        </w:tabs>
+        <w:spacing w:before="0"/>
+        <w:ind w:firstLine="0"/>
+        <w:rPr>
+          <w:rFonts w:asciiTheme="minorHAnsi" w:eastAsia="Times New Roman" w:hAnsiTheme="minorHAnsi" w:cstheme="minorHAnsi"/>
+          <w:color w:val="00B050"/>
+          <w:lang w:val="en-US" w:eastAsia="ru-RU"/>
+        </w:rPr>
+      </w:pPr>
+      <w:r>
+        <w:rPr>
+          <w:rFonts w:asciiTheme="minorHAnsi" w:eastAsia="Times New Roman" w:hAnsiTheme="minorHAnsi" w:cstheme="minorHAnsi"/>
+          <w:color w:val="00B050"/>
+          <w:lang w:val="en-US" w:eastAsia="ru-RU"/>
+        </w:rPr>
+        <w:t xml:space="preserve">Security Policy: 672 </w:t>
+      </w:r>
+      <w:proofErr w:type="spellStart"/>
+      <w:r>
+        <w:rPr>
+          <w:rFonts w:asciiTheme="minorHAnsi" w:eastAsia="Times New Roman" w:hAnsiTheme="minorHAnsi" w:cstheme="minorHAnsi"/>
+          <w:color w:val="00B050"/>
+          <w:lang w:val="en-US" w:eastAsia="ru-RU"/>
+        </w:rPr>
+        <w:t>onrc</w:t>
+      </w:r>
+      <w:proofErr w:type="spellEnd"/>
+      <w:r>
+        <w:rPr>
+          <w:rFonts w:asciiTheme="minorHAnsi" w:eastAsia="Times New Roman" w:hAnsiTheme="minorHAnsi" w:cstheme="minorHAnsi"/>
+          <w:color w:val="00B050"/>
+          <w:lang w:val="en-US" w:eastAsia="ru-RU"/>
+        </w:rPr>
+        <w:t xml:space="preserve"> 0</w:t>
+      </w:r>
+    </w:p>
+    <w:p>
+      <w:pPr>
+        <w:tabs>
+          <w:tab w:val="left" w:pos="916"/>
+          <w:tab w:val="left" w:pos="1832"/>
+          <w:tab w:val="left" w:pos="2748"/>
+          <w:tab w:val="left" w:pos="3664"/>
+          <w:tab w:val="left" w:pos="4580"/>
+          <w:tab w:val="left" w:pos="5496"/>
+          <w:tab w:val="left" w:pos="6412"/>
+          <w:tab w:val="left" w:pos="7328"/>
+          <w:tab w:val="left" w:pos="8244"/>
+          <w:tab w:val="left" w:pos="9160"/>
+          <w:tab w:val="left" w:pos="10076"/>
+          <w:tab w:val="left" w:pos="10992"/>
+          <w:tab w:val="left" w:pos="11908"/>
+          <w:tab w:val="left" w:pos="12824"/>
+          <w:tab w:val="left" w:pos="13740"/>
+          <w:tab w:val="left" w:pos="14656"/>
+        </w:tabs>
+        <w:spacing w:before="0"/>
+        <w:ind w:firstLine="0"/>
+        <w:rPr>
+          <w:rFonts w:asciiTheme="minorHAnsi" w:eastAsia="Times New Roman" w:hAnsiTheme="minorHAnsi" w:cstheme="minorHAnsi"/>
+          <w:color w:val="000000" w:themeColor="text1"/>
+          <w:lang w:val="en-US" w:eastAsia="ru-RU"/>
+        </w:rPr>
+      </w:pPr>
+      <w:r>
+        <w:rPr>
+          <w:rFonts w:asciiTheme="minorHAnsi" w:eastAsia="Times New Roman" w:hAnsiTheme="minorHAnsi" w:cstheme="minorHAnsi"/>
+          <w:color w:val="00B050"/>
+          <w:lang w:val="en-US" w:eastAsia="ru-RU"/>
+        </w:rPr>
+        <w:t>Done</w:t>
+      </w:r>
+      <w:r>
+        <w:rPr>
+          <w:rFonts w:asciiTheme="minorHAnsi" w:eastAsia="Times New Roman" w:hAnsiTheme="minorHAnsi" w:cstheme="minorHAnsi"/>
+          <w:color w:val="00B050"/>
+          <w:lang w:val="en-US" w:eastAsia="ru-RU"/>
+        </w:rPr>
+        <w:br/>
+      </w:r>
+      <w:r>
+        <w:rPr>
+          <w:rFonts w:asciiTheme="minorHAnsi" w:eastAsia="Times New Roman" w:hAnsiTheme="minorHAnsi" w:cstheme="minorHAnsi"/>
+          <w:color w:val="000000" w:themeColor="text1"/>
+          <w:lang w:val="en-US" w:eastAsia="ru-RU"/>
+        </w:rPr>
+        <w:br/>
+      </w:r>
+      <w:proofErr w:type="gramStart"/>
+      <w:r>
+        <w:rPr>
+          <w:rFonts w:asciiTheme="minorHAnsi" w:hAnsiTheme="minorHAnsi" w:cstheme="minorHAnsi"/>
+          <w:color w:val="000000" w:themeColor="text1"/>
+          <w:shd w:val="clear" w:color="auto" w:fill="FFFFFF"/>
+          <w:lang w:val="en-US"/>
+        </w:rPr>
+        <w:t>Commit</w:t>
+      </w:r>
+      <w:proofErr w:type="gramEnd"/>
+      <w:r>
+        <w:rPr>
+          <w:rFonts w:asciiTheme="minorHAnsi" w:hAnsiTheme="minorHAnsi" w:cstheme="minorHAnsi"/>
+          <w:color w:val="000000" w:themeColor="text1"/>
+          <w:shd w:val="clear" w:color="auto" w:fill="FFFFFF"/>
           <w:lang w:val="en-US"/>
         </w:rPr>
         <w:t xml:space="preserve"> </w:t>
       </w:r>
       <w:r>
         <w:rPr>
-          <w:lang w:val="en-US"/>
-        </w:rPr>
-        <w:t>setup</w:t>
-      </w:r>
-      <w:r>
-        <w:rPr>
-          <w:lang w:val="en-US"/>
-        </w:rPr>
-        <w:t xml:space="preserve"> </w:t>
-      </w:r>
-      <w:r>
-        <w:rPr>
-          <w:lang w:val="en-US"/>
-        </w:rPr>
-        <w:t>and</w:t>
-      </w:r>
-      <w:r>
-        <w:rPr>
-          <w:lang w:val="en-US"/>
-        </w:rPr>
-        <w:t xml:space="preserve"> </w:t>
-      </w:r>
-      <w:r>
-        <w:rPr>
-          <w:lang w:val="en-US"/>
-        </w:rPr>
-        <w:t>work</w:t>
-      </w:r>
-      <w:r>
-        <w:rPr>
-          <w:lang w:val="en-US"/>
-        </w:rPr>
-        <w:t xml:space="preserve"> </w:t>
-      </w:r>
-      <w:r>
-        <w:rPr>
-          <w:lang w:val="en-US"/>
-        </w:rPr>
-        <w:t>with</w:t>
-      </w:r>
-      <w:r>
-        <w:rPr>
-          <w:lang w:val="en-US"/>
-        </w:rPr>
-        <w:t xml:space="preserve"> </w:t>
+          <w:rFonts w:asciiTheme="minorHAnsi" w:hAnsiTheme="minorHAnsi" w:cstheme="minorHAnsi"/>
+          <w:color w:val="000000" w:themeColor="text1"/>
+          <w:shd w:val="clear" w:color="auto" w:fill="FFFFFF"/>
+          <w:lang w:val="en-US"/>
+        </w:rPr>
+        <w:t>this dataset as the active one:</w:t>
+      </w:r>
+    </w:p>
+    <w:p>
+      <w:pPr>
+        <w:pStyle w:val="HTML"/>
+        <w:rPr>
+          <w:rFonts w:asciiTheme="minorHAnsi" w:hAnsiTheme="minorHAnsi" w:cstheme="minorHAnsi"/>
+          <w:color w:val="000000" w:themeColor="text1"/>
+          <w:sz w:val="22"/>
+          <w:szCs w:val="22"/>
+          <w:lang w:val="en-US"/>
+        </w:rPr>
+      </w:pPr>
+      <w:r>
+        <w:rPr>
+          <w:rFonts w:asciiTheme="minorHAnsi" w:hAnsiTheme="minorHAnsi" w:cstheme="minorHAnsi"/>
+          <w:bCs/>
+          <w:color w:val="000000" w:themeColor="text1"/>
+          <w:sz w:val="22"/>
+          <w:szCs w:val="22"/>
+          <w:lang w:val="en-US"/>
+        </w:rPr>
+        <w:t>~~~</w:t>
+      </w:r>
+      <w:r>
+        <w:rPr>
+          <w:rFonts w:asciiTheme="minorHAnsi" w:hAnsiTheme="minorHAnsi" w:cstheme="minorHAnsi"/>
+          <w:bCs/>
+          <w:color w:val="000000" w:themeColor="text1"/>
+          <w:sz w:val="22"/>
+          <w:szCs w:val="22"/>
+          <w:lang w:val="en-US"/>
+        </w:rPr>
+        <w:br/>
+      </w:r>
+      <w:r>
+        <w:rPr>
+          <w:rFonts w:ascii="Lucida Console" w:hAnsi="Lucida Console" w:cstheme="minorHAnsi"/>
+          <w:color w:val="C00000"/>
+          <w:sz w:val="22"/>
+          <w:szCs w:val="22"/>
+          <w:lang w:val="en-US"/>
+        </w:rPr>
+        <w:t>dataset commit active</w:t>
+      </w:r>
+      <w:r>
+        <w:rPr>
+          <w:rFonts w:ascii="Lucida Console" w:hAnsi="Lucida Console" w:cstheme="minorHAnsi"/>
+          <w:color w:val="C00000"/>
+          <w:sz w:val="22"/>
+          <w:szCs w:val="22"/>
+          <w:lang w:val="en-US"/>
+        </w:rPr>
+        <w:br/>
+      </w:r>
+      <w:r>
+        <w:rPr>
+          <w:rFonts w:asciiTheme="minorHAnsi" w:hAnsiTheme="minorHAnsi" w:cstheme="minorHAnsi"/>
+          <w:color w:val="000000" w:themeColor="text1"/>
+          <w:sz w:val="22"/>
+          <w:szCs w:val="22"/>
+          <w:lang w:val="en-US"/>
+        </w:rPr>
+        <w:t>~~~</w:t>
+      </w:r>
+    </w:p>
+    <w:p>
+      <w:pPr>
+        <w:tabs>
+          <w:tab w:val="left" w:pos="916"/>
+          <w:tab w:val="left" w:pos="1832"/>
+          <w:tab w:val="left" w:pos="2748"/>
+          <w:tab w:val="left" w:pos="3664"/>
+          <w:tab w:val="left" w:pos="4580"/>
+          <w:tab w:val="left" w:pos="5496"/>
+          <w:tab w:val="left" w:pos="6412"/>
+          <w:tab w:val="left" w:pos="7328"/>
+          <w:tab w:val="left" w:pos="8244"/>
+          <w:tab w:val="left" w:pos="9160"/>
+          <w:tab w:val="left" w:pos="10076"/>
+          <w:tab w:val="left" w:pos="10992"/>
+          <w:tab w:val="left" w:pos="11908"/>
+          <w:tab w:val="left" w:pos="12824"/>
+          <w:tab w:val="left" w:pos="13740"/>
+          <w:tab w:val="left" w:pos="14656"/>
+        </w:tabs>
+        <w:spacing w:before="0"/>
+        <w:ind w:firstLine="0"/>
+        <w:rPr>
+          <w:rFonts w:asciiTheme="minorHAnsi" w:eastAsia="Times New Roman" w:hAnsiTheme="minorHAnsi" w:cstheme="minorHAnsi"/>
+          <w:color w:val="00B050"/>
+          <w:lang w:val="en-US" w:eastAsia="ru-RU"/>
+        </w:rPr>
+      </w:pPr>
+      <w:r>
+        <w:rPr>
+          <w:rFonts w:asciiTheme="minorHAnsi" w:eastAsia="Times New Roman" w:hAnsiTheme="minorHAnsi" w:cstheme="minorHAnsi"/>
+          <w:color w:val="00B050"/>
+          <w:lang w:val="en-US" w:eastAsia="ru-RU"/>
+        </w:rPr>
+        <w:t>Done</w:t>
+      </w:r>
+    </w:p>
+    <w:p>
+      <w:pPr>
+        <w:pStyle w:val="HTML"/>
+        <w:rPr>
+          <w:rFonts w:asciiTheme="minorHAnsi" w:hAnsiTheme="minorHAnsi" w:cstheme="minorHAnsi"/>
+          <w:color w:val="000000" w:themeColor="text1"/>
+          <w:sz w:val="22"/>
+          <w:szCs w:val="22"/>
+          <w:lang w:val="en-US"/>
+        </w:rPr>
+      </w:pPr>
+      <w:r>
+        <w:rPr>
+          <w:rFonts w:asciiTheme="minorHAnsi" w:hAnsiTheme="minorHAnsi" w:cstheme="minorHAnsi"/>
+          <w:bCs/>
+          <w:color w:val="000000" w:themeColor="text1"/>
+          <w:sz w:val="22"/>
+          <w:szCs w:val="22"/>
+          <w:lang w:val="en-US"/>
+        </w:rPr>
+        <w:br/>
+      </w:r>
+      <w:r>
+        <w:rPr>
+          <w:rFonts w:asciiTheme="minorHAnsi" w:hAnsiTheme="minorHAnsi" w:cstheme="minorHAnsi"/>
+          <w:color w:val="000000" w:themeColor="text1"/>
+          <w:sz w:val="22"/>
+          <w:szCs w:val="22"/>
+          <w:shd w:val="clear" w:color="auto" w:fill="FFFFFF"/>
+          <w:lang w:val="en-US"/>
+        </w:rPr>
+        <w:t>Bring up the IPv6 interface</w:t>
+      </w:r>
+      <w:proofErr w:type="gramStart"/>
+      <w:r>
+        <w:rPr>
+          <w:rFonts w:asciiTheme="minorHAnsi" w:hAnsiTheme="minorHAnsi" w:cstheme="minorHAnsi"/>
+          <w:color w:val="000000" w:themeColor="text1"/>
+          <w:sz w:val="22"/>
+          <w:szCs w:val="22"/>
+          <w:shd w:val="clear" w:color="auto" w:fill="FFFFFF"/>
+          <w:lang w:val="en-US"/>
+        </w:rPr>
+        <w:t>:</w:t>
+      </w:r>
+      <w:proofErr w:type="gramEnd"/>
+      <w:r>
+        <w:rPr>
+          <w:rFonts w:asciiTheme="minorHAnsi" w:hAnsiTheme="minorHAnsi" w:cstheme="minorHAnsi"/>
+          <w:bCs/>
+          <w:color w:val="000000" w:themeColor="text1"/>
+          <w:sz w:val="22"/>
+          <w:szCs w:val="22"/>
+          <w:lang w:val="en-US"/>
+        </w:rPr>
+        <w:br/>
+      </w:r>
+      <w:r>
+        <w:rPr>
+          <w:rFonts w:asciiTheme="minorHAnsi" w:hAnsiTheme="minorHAnsi" w:cstheme="minorHAnsi"/>
+          <w:bCs/>
+          <w:color w:val="000000" w:themeColor="text1"/>
+          <w:sz w:val="22"/>
+          <w:szCs w:val="22"/>
+          <w:lang w:val="en-US"/>
+        </w:rPr>
+        <w:t>~~~</w:t>
+      </w:r>
+      <w:r>
+        <w:rPr>
+          <w:rFonts w:asciiTheme="minorHAnsi" w:hAnsiTheme="minorHAnsi" w:cstheme="minorHAnsi"/>
+          <w:bCs/>
+          <w:color w:val="000000" w:themeColor="text1"/>
+          <w:sz w:val="22"/>
+          <w:szCs w:val="22"/>
+          <w:lang w:val="en-US"/>
+        </w:rPr>
+        <w:br/>
       </w:r>
       <w:proofErr w:type="spellStart"/>
       <w:r>
         <w:rPr>
-          <w:lang w:val="en-US"/>
-        </w:rPr>
-        <w:t>OpenThread</w:t>
+          <w:rFonts w:ascii="Lucida Console" w:hAnsi="Lucida Console" w:cstheme="minorHAnsi"/>
+          <w:color w:val="C00000"/>
+          <w:sz w:val="22"/>
+          <w:szCs w:val="22"/>
+          <w:lang w:val="en-US"/>
+        </w:rPr>
+        <w:t>ifconfig</w:t>
       </w:r>
       <w:proofErr w:type="spellEnd"/>
       <w:r>
         <w:rPr>
-          <w:lang w:val="en-US"/>
-        </w:rPr>
-        <w:t xml:space="preserve"> </w:t>
-      </w:r>
-      <w:r>
-        <w:rPr>
-          <w:lang w:val="en-US"/>
-        </w:rPr>
-        <w:t>Border</w:t>
-      </w:r>
-      <w:r>
-        <w:rPr>
-          <w:lang w:val="en-US"/>
-        </w:rPr>
-        <w:t xml:space="preserve"> </w:t>
-      </w:r>
-      <w:r>
-        <w:rPr>
-          <w:lang w:val="en-US"/>
-        </w:rPr>
-        <w:t>Router</w:t>
+          <w:rFonts w:ascii="Lucida Console" w:hAnsi="Lucida Console" w:cstheme="minorHAnsi"/>
+          <w:color w:val="C00000"/>
+          <w:sz w:val="22"/>
+          <w:szCs w:val="22"/>
+          <w:lang w:val="en-US"/>
+        </w:rPr>
+        <w:t xml:space="preserve"> up</w:t>
+      </w:r>
+      <w:r>
+        <w:rPr>
+          <w:rFonts w:ascii="Lucida Console" w:hAnsi="Lucida Console" w:cstheme="minorHAnsi"/>
+          <w:color w:val="C00000"/>
+          <w:sz w:val="22"/>
+          <w:szCs w:val="22"/>
+          <w:lang w:val="en-US"/>
+        </w:rPr>
+        <w:br/>
+      </w:r>
+      <w:r>
+        <w:rPr>
+          <w:rFonts w:asciiTheme="minorHAnsi" w:hAnsiTheme="minorHAnsi" w:cstheme="minorHAnsi"/>
+          <w:color w:val="000000" w:themeColor="text1"/>
+          <w:sz w:val="22"/>
+          <w:szCs w:val="22"/>
+          <w:lang w:val="en-US"/>
+        </w:rPr>
+        <w:t>~~~</w:t>
+      </w:r>
+    </w:p>
+    <w:p>
+      <w:pPr>
+        <w:tabs>
+          <w:tab w:val="left" w:pos="916"/>
+          <w:tab w:val="left" w:pos="1832"/>
+          <w:tab w:val="left" w:pos="2748"/>
+          <w:tab w:val="left" w:pos="3664"/>
+          <w:tab w:val="left" w:pos="4580"/>
+          <w:tab w:val="left" w:pos="5496"/>
+          <w:tab w:val="left" w:pos="6412"/>
+          <w:tab w:val="left" w:pos="7328"/>
+          <w:tab w:val="left" w:pos="8244"/>
+          <w:tab w:val="left" w:pos="9160"/>
+          <w:tab w:val="left" w:pos="10076"/>
+          <w:tab w:val="left" w:pos="10992"/>
+          <w:tab w:val="left" w:pos="11908"/>
+          <w:tab w:val="left" w:pos="12824"/>
+          <w:tab w:val="left" w:pos="13740"/>
+          <w:tab w:val="left" w:pos="14656"/>
+        </w:tabs>
+        <w:spacing w:before="0"/>
+        <w:ind w:firstLine="0"/>
+        <w:rPr>
+          <w:rFonts w:asciiTheme="minorHAnsi" w:eastAsia="Times New Roman" w:hAnsiTheme="minorHAnsi" w:cstheme="minorHAnsi"/>
+          <w:color w:val="00B050"/>
+          <w:lang w:val="en-US" w:eastAsia="ru-RU"/>
+        </w:rPr>
+      </w:pPr>
+      <w:r>
+        <w:rPr>
+          <w:rFonts w:asciiTheme="minorHAnsi" w:eastAsia="Times New Roman" w:hAnsiTheme="minorHAnsi" w:cstheme="minorHAnsi"/>
+          <w:color w:val="00B050"/>
+          <w:lang w:val="en-US" w:eastAsia="ru-RU"/>
+        </w:rPr>
+        <w:t>I (59329) OPENTHREAD: Platform UDP bound to port 49153</w:t>
+      </w:r>
+    </w:p>
+    <w:p>
+      <w:pPr>
+        <w:tabs>
+          <w:tab w:val="left" w:pos="916"/>
+          <w:tab w:val="left" w:pos="1832"/>
+          <w:tab w:val="left" w:pos="2748"/>
+          <w:tab w:val="left" w:pos="3664"/>
+          <w:tab w:val="left" w:pos="4580"/>
+          <w:tab w:val="left" w:pos="5496"/>
+          <w:tab w:val="left" w:pos="6412"/>
+          <w:tab w:val="left" w:pos="7328"/>
+          <w:tab w:val="left" w:pos="8244"/>
+          <w:tab w:val="left" w:pos="9160"/>
+          <w:tab w:val="left" w:pos="10076"/>
+          <w:tab w:val="left" w:pos="10992"/>
+          <w:tab w:val="left" w:pos="11908"/>
+          <w:tab w:val="left" w:pos="12824"/>
+          <w:tab w:val="left" w:pos="13740"/>
+          <w:tab w:val="left" w:pos="14656"/>
+        </w:tabs>
+        <w:spacing w:before="0"/>
+        <w:ind w:firstLine="0"/>
+        <w:rPr>
+          <w:rFonts w:asciiTheme="minorHAnsi" w:eastAsia="Times New Roman" w:hAnsiTheme="minorHAnsi" w:cstheme="minorHAnsi"/>
+          <w:color w:val="00B050"/>
+          <w:lang w:val="en-US" w:eastAsia="ru-RU"/>
+        </w:rPr>
+      </w:pPr>
+      <w:r>
+        <w:rPr>
+          <w:rFonts w:asciiTheme="minorHAnsi" w:eastAsia="Times New Roman" w:hAnsiTheme="minorHAnsi" w:cstheme="minorHAnsi"/>
+          <w:color w:val="00B050"/>
+          <w:lang w:val="en-US" w:eastAsia="ru-RU"/>
+        </w:rPr>
+        <w:t>Done</w:t>
+      </w:r>
+    </w:p>
+    <w:p>
+      <w:pPr>
+        <w:tabs>
+          <w:tab w:val="left" w:pos="916"/>
+          <w:tab w:val="left" w:pos="1832"/>
+          <w:tab w:val="left" w:pos="2748"/>
+          <w:tab w:val="left" w:pos="3664"/>
+          <w:tab w:val="left" w:pos="4580"/>
+          <w:tab w:val="left" w:pos="5496"/>
+          <w:tab w:val="left" w:pos="6412"/>
+          <w:tab w:val="left" w:pos="7328"/>
+          <w:tab w:val="left" w:pos="8244"/>
+          <w:tab w:val="left" w:pos="9160"/>
+          <w:tab w:val="left" w:pos="10076"/>
+          <w:tab w:val="left" w:pos="10992"/>
+          <w:tab w:val="left" w:pos="11908"/>
+          <w:tab w:val="left" w:pos="12824"/>
+          <w:tab w:val="left" w:pos="13740"/>
+          <w:tab w:val="left" w:pos="14656"/>
+        </w:tabs>
+        <w:spacing w:before="0"/>
+        <w:ind w:firstLine="0"/>
+        <w:rPr>
+          <w:rFonts w:asciiTheme="minorHAnsi" w:eastAsia="Times New Roman" w:hAnsiTheme="minorHAnsi" w:cstheme="minorHAnsi"/>
+          <w:color w:val="00B050"/>
+          <w:lang w:val="en-US" w:eastAsia="ru-RU"/>
+        </w:rPr>
+      </w:pPr>
+      <w:r>
+        <w:rPr>
+          <w:rFonts w:asciiTheme="minorHAnsi" w:eastAsia="Times New Roman" w:hAnsiTheme="minorHAnsi" w:cstheme="minorHAnsi"/>
+          <w:color w:val="00B050"/>
+          <w:lang w:val="en-US" w:eastAsia="ru-RU"/>
+        </w:rPr>
+        <w:t xml:space="preserve">I (59329) OT_STATE: </w:t>
+      </w:r>
+      <w:proofErr w:type="spellStart"/>
+      <w:r>
+        <w:rPr>
+          <w:rFonts w:asciiTheme="minorHAnsi" w:eastAsia="Times New Roman" w:hAnsiTheme="minorHAnsi" w:cstheme="minorHAnsi"/>
+          <w:color w:val="00B050"/>
+          <w:lang w:val="en-US" w:eastAsia="ru-RU"/>
+        </w:rPr>
+        <w:t>netif</w:t>
+      </w:r>
+      <w:proofErr w:type="spellEnd"/>
+      <w:r>
+        <w:rPr>
+          <w:rFonts w:asciiTheme="minorHAnsi" w:eastAsia="Times New Roman" w:hAnsiTheme="minorHAnsi" w:cstheme="minorHAnsi"/>
+          <w:color w:val="00B050"/>
+          <w:lang w:val="en-US" w:eastAsia="ru-RU"/>
+        </w:rPr>
+        <w:t xml:space="preserve"> up</w:t>
+      </w:r>
+    </w:p>
+    <w:p>
+      <w:pPr>
+        <w:pStyle w:val="HTML"/>
+        <w:rPr>
+          <w:rFonts w:asciiTheme="minorHAnsi" w:hAnsiTheme="minorHAnsi" w:cstheme="minorHAnsi"/>
+          <w:color w:val="000000" w:themeColor="text1"/>
+          <w:sz w:val="22"/>
+          <w:szCs w:val="22"/>
+          <w:lang w:val="en-US"/>
+        </w:rPr>
+      </w:pPr>
+      <w:r>
+        <w:rPr>
+          <w:rFonts w:asciiTheme="minorHAnsi" w:hAnsiTheme="minorHAnsi" w:cstheme="minorHAnsi"/>
+          <w:bCs/>
+          <w:color w:val="000000" w:themeColor="text1"/>
+          <w:sz w:val="22"/>
+          <w:szCs w:val="22"/>
+          <w:lang w:val="en-US"/>
+        </w:rPr>
+        <w:br/>
+      </w:r>
+      <w:r>
+        <w:rPr>
+          <w:rFonts w:asciiTheme="minorHAnsi" w:hAnsiTheme="minorHAnsi" w:cstheme="minorHAnsi"/>
+          <w:color w:val="000000" w:themeColor="text1"/>
+          <w:sz w:val="22"/>
+          <w:szCs w:val="22"/>
+          <w:shd w:val="clear" w:color="auto" w:fill="FFFFFF"/>
+          <w:lang w:val="en-US"/>
+        </w:rPr>
+        <w:t>Start Thread protocol operation</w:t>
+      </w:r>
+      <w:proofErr w:type="gramStart"/>
+      <w:r>
+        <w:rPr>
+          <w:rFonts w:asciiTheme="minorHAnsi" w:hAnsiTheme="minorHAnsi" w:cstheme="minorHAnsi"/>
+          <w:color w:val="000000" w:themeColor="text1"/>
+          <w:sz w:val="22"/>
+          <w:szCs w:val="22"/>
+          <w:shd w:val="clear" w:color="auto" w:fill="FFFFFF"/>
+          <w:lang w:val="en-US"/>
+        </w:rPr>
+        <w:t>:</w:t>
+      </w:r>
+      <w:proofErr w:type="gramEnd"/>
+      <w:r>
+        <w:rPr>
+          <w:rFonts w:asciiTheme="minorHAnsi" w:hAnsiTheme="minorHAnsi" w:cstheme="minorHAnsi"/>
+          <w:bCs/>
+          <w:color w:val="000000" w:themeColor="text1"/>
+          <w:sz w:val="22"/>
+          <w:szCs w:val="22"/>
+          <w:lang w:val="en-US"/>
+        </w:rPr>
+        <w:br/>
+      </w:r>
+      <w:r>
+        <w:rPr>
+          <w:rFonts w:asciiTheme="minorHAnsi" w:hAnsiTheme="minorHAnsi" w:cstheme="minorHAnsi"/>
+          <w:bCs/>
+          <w:color w:val="000000" w:themeColor="text1"/>
+          <w:sz w:val="22"/>
+          <w:szCs w:val="22"/>
+          <w:lang w:val="en-US"/>
+        </w:rPr>
+        <w:t>~~~</w:t>
+      </w:r>
+      <w:r>
+        <w:rPr>
+          <w:rFonts w:asciiTheme="minorHAnsi" w:hAnsiTheme="minorHAnsi" w:cstheme="minorHAnsi"/>
+          <w:bCs/>
+          <w:color w:val="000000" w:themeColor="text1"/>
+          <w:sz w:val="22"/>
+          <w:szCs w:val="22"/>
+          <w:lang w:val="en-US"/>
+        </w:rPr>
+        <w:br/>
+      </w:r>
+      <w:r>
+        <w:rPr>
+          <w:rFonts w:ascii="Lucida Console" w:hAnsi="Lucida Console" w:cstheme="minorHAnsi"/>
+          <w:color w:val="C00000"/>
+          <w:sz w:val="22"/>
+          <w:szCs w:val="22"/>
+          <w:lang w:val="en-US"/>
+        </w:rPr>
+        <w:t>thread start</w:t>
+      </w:r>
+      <w:r>
+        <w:rPr>
+          <w:rFonts w:ascii="Lucida Console" w:hAnsi="Lucida Console" w:cstheme="minorHAnsi"/>
+          <w:color w:val="C00000"/>
+          <w:sz w:val="22"/>
+          <w:szCs w:val="22"/>
+          <w:lang w:val="en-US"/>
+        </w:rPr>
+        <w:br/>
+      </w:r>
+      <w:r>
+        <w:rPr>
+          <w:rFonts w:asciiTheme="minorHAnsi" w:hAnsiTheme="minorHAnsi" w:cstheme="minorHAnsi"/>
+          <w:color w:val="000000" w:themeColor="text1"/>
+          <w:sz w:val="22"/>
+          <w:szCs w:val="22"/>
+          <w:lang w:val="en-US"/>
+        </w:rPr>
+        <w:t>~~~</w:t>
+      </w:r>
+    </w:p>
+    <w:p>
+      <w:pPr>
+        <w:tabs>
+          <w:tab w:val="left" w:pos="916"/>
+          <w:tab w:val="left" w:pos="1832"/>
+          <w:tab w:val="left" w:pos="2748"/>
+          <w:tab w:val="left" w:pos="3664"/>
+          <w:tab w:val="left" w:pos="4580"/>
+          <w:tab w:val="left" w:pos="5496"/>
+          <w:tab w:val="left" w:pos="6412"/>
+          <w:tab w:val="left" w:pos="7328"/>
+          <w:tab w:val="left" w:pos="8244"/>
+          <w:tab w:val="left" w:pos="9160"/>
+          <w:tab w:val="left" w:pos="10076"/>
+          <w:tab w:val="left" w:pos="10992"/>
+          <w:tab w:val="left" w:pos="11908"/>
+          <w:tab w:val="left" w:pos="12824"/>
+          <w:tab w:val="left" w:pos="13740"/>
+          <w:tab w:val="left" w:pos="14656"/>
+        </w:tabs>
+        <w:spacing w:before="0"/>
+        <w:ind w:firstLine="0"/>
+        <w:rPr>
+          <w:rFonts w:asciiTheme="minorHAnsi" w:eastAsia="Times New Roman" w:hAnsiTheme="minorHAnsi" w:cstheme="minorHAnsi"/>
+          <w:color w:val="00B050"/>
+          <w:lang w:val="en-US" w:eastAsia="ru-RU"/>
+        </w:rPr>
+      </w:pPr>
+      <w:proofErr w:type="gramStart"/>
+      <w:r>
+        <w:rPr>
+          <w:rFonts w:asciiTheme="minorHAnsi" w:eastAsia="Times New Roman" w:hAnsiTheme="minorHAnsi" w:cstheme="minorHAnsi"/>
+          <w:color w:val="00B050"/>
+          <w:lang w:val="en-US" w:eastAsia="ru-RU"/>
+        </w:rPr>
+        <w:t>I(</w:t>
+      </w:r>
+      <w:proofErr w:type="gramEnd"/>
+      <w:r>
+        <w:rPr>
+          <w:rFonts w:asciiTheme="minorHAnsi" w:eastAsia="Times New Roman" w:hAnsiTheme="minorHAnsi" w:cstheme="minorHAnsi"/>
+          <w:color w:val="00B050"/>
+          <w:lang w:val="en-US" w:eastAsia="ru-RU"/>
+        </w:rPr>
+        <w:t xml:space="preserve">61709) OPENTHREAD:[N] </w:t>
+      </w:r>
+      <w:proofErr w:type="spellStart"/>
+      <w:r>
+        <w:rPr>
+          <w:rFonts w:asciiTheme="minorHAnsi" w:eastAsia="Times New Roman" w:hAnsiTheme="minorHAnsi" w:cstheme="minorHAnsi"/>
+          <w:color w:val="00B050"/>
+          <w:lang w:val="en-US" w:eastAsia="ru-RU"/>
+        </w:rPr>
+        <w:t>Mle</w:t>
+      </w:r>
+      <w:proofErr w:type="spellEnd"/>
+      <w:r>
+        <w:rPr>
+          <w:rFonts w:asciiTheme="minorHAnsi" w:eastAsia="Times New Roman" w:hAnsiTheme="minorHAnsi" w:cstheme="minorHAnsi"/>
+          <w:color w:val="00B050"/>
+          <w:lang w:val="en-US" w:eastAsia="ru-RU"/>
+        </w:rPr>
+        <w:t>-----------: Role disabled -&gt; detached</w:t>
+      </w:r>
+    </w:p>
+    <w:p>
+      <w:pPr>
+        <w:tabs>
+          <w:tab w:val="left" w:pos="916"/>
+          <w:tab w:val="left" w:pos="1832"/>
+          <w:tab w:val="left" w:pos="2748"/>
+          <w:tab w:val="left" w:pos="3664"/>
+          <w:tab w:val="left" w:pos="4580"/>
+          <w:tab w:val="left" w:pos="5496"/>
+          <w:tab w:val="left" w:pos="6412"/>
+          <w:tab w:val="left" w:pos="7328"/>
+          <w:tab w:val="left" w:pos="8244"/>
+          <w:tab w:val="left" w:pos="9160"/>
+          <w:tab w:val="left" w:pos="10076"/>
+          <w:tab w:val="left" w:pos="10992"/>
+          <w:tab w:val="left" w:pos="11908"/>
+          <w:tab w:val="left" w:pos="12824"/>
+          <w:tab w:val="left" w:pos="13740"/>
+          <w:tab w:val="left" w:pos="14656"/>
+        </w:tabs>
+        <w:spacing w:before="0"/>
+        <w:ind w:firstLine="0"/>
+        <w:rPr>
+          <w:rFonts w:asciiTheme="minorHAnsi" w:eastAsia="Times New Roman" w:hAnsiTheme="minorHAnsi" w:cstheme="minorHAnsi"/>
+          <w:color w:val="00B050"/>
+          <w:lang w:val="en-US" w:eastAsia="ru-RU"/>
+        </w:rPr>
+      </w:pPr>
+      <w:r>
+        <w:rPr>
+          <w:rFonts w:asciiTheme="minorHAnsi" w:eastAsia="Times New Roman" w:hAnsiTheme="minorHAnsi" w:cstheme="minorHAnsi"/>
+          <w:color w:val="00B050"/>
+          <w:lang w:val="en-US" w:eastAsia="ru-RU"/>
+        </w:rPr>
+        <w:t>Done</w:t>
+      </w:r>
+    </w:p>
+    <w:p>
+      <w:pPr>
+        <w:tabs>
+          <w:tab w:val="left" w:pos="916"/>
+          <w:tab w:val="left" w:pos="1832"/>
+          <w:tab w:val="left" w:pos="2748"/>
+          <w:tab w:val="left" w:pos="3664"/>
+          <w:tab w:val="left" w:pos="4580"/>
+          <w:tab w:val="left" w:pos="5496"/>
+          <w:tab w:val="left" w:pos="6412"/>
+          <w:tab w:val="left" w:pos="7328"/>
+          <w:tab w:val="left" w:pos="8244"/>
+          <w:tab w:val="left" w:pos="9160"/>
+          <w:tab w:val="left" w:pos="10076"/>
+          <w:tab w:val="left" w:pos="10992"/>
+          <w:tab w:val="left" w:pos="11908"/>
+          <w:tab w:val="left" w:pos="12824"/>
+          <w:tab w:val="left" w:pos="13740"/>
+          <w:tab w:val="left" w:pos="14656"/>
+        </w:tabs>
+        <w:spacing w:before="0"/>
+        <w:ind w:firstLine="0"/>
+        <w:rPr>
+          <w:rFonts w:asciiTheme="minorHAnsi" w:eastAsia="Times New Roman" w:hAnsiTheme="minorHAnsi" w:cstheme="minorHAnsi"/>
+          <w:color w:val="00B050"/>
+          <w:lang w:val="en-US" w:eastAsia="ru-RU"/>
+        </w:rPr>
+      </w:pPr>
+      <w:proofErr w:type="gramStart"/>
+      <w:r>
+        <w:rPr>
+          <w:rFonts w:asciiTheme="minorHAnsi" w:eastAsia="Times New Roman" w:hAnsiTheme="minorHAnsi" w:cstheme="minorHAnsi"/>
+          <w:color w:val="00B050"/>
+          <w:lang w:val="en-US" w:eastAsia="ru-RU"/>
+        </w:rPr>
+        <w:t>I(</w:t>
+      </w:r>
+      <w:proofErr w:type="gramEnd"/>
+      <w:r>
+        <w:rPr>
+          <w:rFonts w:asciiTheme="minorHAnsi" w:eastAsia="Times New Roman" w:hAnsiTheme="minorHAnsi" w:cstheme="minorHAnsi"/>
+          <w:color w:val="00B050"/>
+          <w:lang w:val="en-US" w:eastAsia="ru-RU"/>
+        </w:rPr>
+        <w:t xml:space="preserve">62469) OPENTHREAD:[N] </w:t>
+      </w:r>
+      <w:proofErr w:type="spellStart"/>
+      <w:r>
+        <w:rPr>
+          <w:rFonts w:asciiTheme="minorHAnsi" w:eastAsia="Times New Roman" w:hAnsiTheme="minorHAnsi" w:cstheme="minorHAnsi"/>
+          <w:color w:val="00B050"/>
+          <w:lang w:val="en-US" w:eastAsia="ru-RU"/>
+        </w:rPr>
+        <w:t>Mle</w:t>
+      </w:r>
+      <w:proofErr w:type="spellEnd"/>
+      <w:r>
+        <w:rPr>
+          <w:rFonts w:asciiTheme="minorHAnsi" w:eastAsia="Times New Roman" w:hAnsiTheme="minorHAnsi" w:cstheme="minorHAnsi"/>
+          <w:color w:val="00B050"/>
+          <w:lang w:val="en-US" w:eastAsia="ru-RU"/>
+        </w:rPr>
+        <w:t xml:space="preserve">-----------: Attach attempt 1, </w:t>
+      </w:r>
+      <w:proofErr w:type="spellStart"/>
+      <w:r>
+        <w:rPr>
+          <w:rFonts w:asciiTheme="minorHAnsi" w:eastAsia="Times New Roman" w:hAnsiTheme="minorHAnsi" w:cstheme="minorHAnsi"/>
+          <w:color w:val="00B050"/>
+          <w:lang w:val="en-US" w:eastAsia="ru-RU"/>
+        </w:rPr>
+        <w:t>AnyPartition</w:t>
+      </w:r>
+      <w:proofErr w:type="spellEnd"/>
+      <w:r>
+        <w:rPr>
+          <w:rFonts w:asciiTheme="minorHAnsi" w:eastAsia="Times New Roman" w:hAnsiTheme="minorHAnsi" w:cstheme="minorHAnsi"/>
+          <w:color w:val="00B050"/>
+          <w:lang w:val="en-US" w:eastAsia="ru-RU"/>
+        </w:rPr>
+        <w:t xml:space="preserve"> reattaching with Active Dataset</w:t>
+      </w:r>
+    </w:p>
+    <w:p>
+      <w:pPr>
+        <w:tabs>
+          <w:tab w:val="left" w:pos="916"/>
+          <w:tab w:val="left" w:pos="1832"/>
+          <w:tab w:val="left" w:pos="2748"/>
+          <w:tab w:val="left" w:pos="3664"/>
+          <w:tab w:val="left" w:pos="4580"/>
+          <w:tab w:val="left" w:pos="5496"/>
+          <w:tab w:val="left" w:pos="6412"/>
+          <w:tab w:val="left" w:pos="7328"/>
+          <w:tab w:val="left" w:pos="8244"/>
+          <w:tab w:val="left" w:pos="9160"/>
+          <w:tab w:val="left" w:pos="10076"/>
+          <w:tab w:val="left" w:pos="10992"/>
+          <w:tab w:val="left" w:pos="11908"/>
+          <w:tab w:val="left" w:pos="12824"/>
+          <w:tab w:val="left" w:pos="13740"/>
+          <w:tab w:val="left" w:pos="14656"/>
+        </w:tabs>
+        <w:spacing w:before="0"/>
+        <w:ind w:firstLine="0"/>
+        <w:rPr>
+          <w:rFonts w:asciiTheme="minorHAnsi" w:eastAsia="Times New Roman" w:hAnsiTheme="minorHAnsi" w:cstheme="minorHAnsi"/>
+          <w:color w:val="00B050"/>
+          <w:lang w:val="en-US" w:eastAsia="ru-RU"/>
+        </w:rPr>
+      </w:pPr>
+      <w:proofErr w:type="gramStart"/>
+      <w:r>
+        <w:rPr>
+          <w:rFonts w:asciiTheme="minorHAnsi" w:eastAsia="Times New Roman" w:hAnsiTheme="minorHAnsi" w:cstheme="minorHAnsi"/>
+          <w:color w:val="00B050"/>
+          <w:lang w:val="en-US" w:eastAsia="ru-RU"/>
+        </w:rPr>
+        <w:t>I(</w:t>
+      </w:r>
+      <w:proofErr w:type="gramEnd"/>
+      <w:r>
+        <w:rPr>
+          <w:rFonts w:asciiTheme="minorHAnsi" w:eastAsia="Times New Roman" w:hAnsiTheme="minorHAnsi" w:cstheme="minorHAnsi"/>
+          <w:color w:val="00B050"/>
+          <w:lang w:val="en-US" w:eastAsia="ru-RU"/>
+        </w:rPr>
+        <w:t xml:space="preserve">69079) OPENTHREAD:[N] </w:t>
+      </w:r>
+      <w:proofErr w:type="spellStart"/>
+      <w:r>
+        <w:rPr>
+          <w:rFonts w:asciiTheme="minorHAnsi" w:eastAsia="Times New Roman" w:hAnsiTheme="minorHAnsi" w:cstheme="minorHAnsi"/>
+          <w:color w:val="00B050"/>
+          <w:lang w:val="en-US" w:eastAsia="ru-RU"/>
+        </w:rPr>
+        <w:t>RouterTable</w:t>
+      </w:r>
+      <w:proofErr w:type="spellEnd"/>
+      <w:r>
+        <w:rPr>
+          <w:rFonts w:asciiTheme="minorHAnsi" w:eastAsia="Times New Roman" w:hAnsiTheme="minorHAnsi" w:cstheme="minorHAnsi"/>
+          <w:color w:val="00B050"/>
+          <w:lang w:val="en-US" w:eastAsia="ru-RU"/>
+        </w:rPr>
+        <w:t>---: Allocate router id 11</w:t>
+      </w:r>
+    </w:p>
+    <w:p>
+      <w:pPr>
+        <w:tabs>
+          <w:tab w:val="left" w:pos="916"/>
+          <w:tab w:val="left" w:pos="1832"/>
+          <w:tab w:val="left" w:pos="2748"/>
+          <w:tab w:val="left" w:pos="3664"/>
+          <w:tab w:val="left" w:pos="4580"/>
+          <w:tab w:val="left" w:pos="5496"/>
+          <w:tab w:val="left" w:pos="6412"/>
+          <w:tab w:val="left" w:pos="7328"/>
+          <w:tab w:val="left" w:pos="8244"/>
+          <w:tab w:val="left" w:pos="9160"/>
+          <w:tab w:val="left" w:pos="10076"/>
+          <w:tab w:val="left" w:pos="10992"/>
+          <w:tab w:val="left" w:pos="11908"/>
+          <w:tab w:val="left" w:pos="12824"/>
+          <w:tab w:val="left" w:pos="13740"/>
+          <w:tab w:val="left" w:pos="14656"/>
+        </w:tabs>
+        <w:spacing w:before="0"/>
+        <w:ind w:firstLine="0"/>
+        <w:rPr>
+          <w:rFonts w:asciiTheme="minorHAnsi" w:eastAsia="Times New Roman" w:hAnsiTheme="minorHAnsi" w:cstheme="minorHAnsi"/>
+          <w:color w:val="00B050"/>
+          <w:lang w:val="en-US" w:eastAsia="ru-RU"/>
+        </w:rPr>
+      </w:pPr>
+      <w:proofErr w:type="gramStart"/>
+      <w:r>
+        <w:rPr>
+          <w:rFonts w:asciiTheme="minorHAnsi" w:eastAsia="Times New Roman" w:hAnsiTheme="minorHAnsi" w:cstheme="minorHAnsi"/>
+          <w:color w:val="00B050"/>
+          <w:lang w:val="en-US" w:eastAsia="ru-RU"/>
+        </w:rPr>
+        <w:t>I(</w:t>
+      </w:r>
+      <w:proofErr w:type="gramEnd"/>
+      <w:r>
+        <w:rPr>
+          <w:rFonts w:asciiTheme="minorHAnsi" w:eastAsia="Times New Roman" w:hAnsiTheme="minorHAnsi" w:cstheme="minorHAnsi"/>
+          <w:color w:val="00B050"/>
+          <w:lang w:val="en-US" w:eastAsia="ru-RU"/>
+        </w:rPr>
+        <w:t xml:space="preserve">69079) OPENTHREAD:[N] </w:t>
+      </w:r>
+      <w:proofErr w:type="spellStart"/>
+      <w:r>
+        <w:rPr>
+          <w:rFonts w:asciiTheme="minorHAnsi" w:eastAsia="Times New Roman" w:hAnsiTheme="minorHAnsi" w:cstheme="minorHAnsi"/>
+          <w:color w:val="00B050"/>
+          <w:lang w:val="en-US" w:eastAsia="ru-RU"/>
+        </w:rPr>
+        <w:t>Mle</w:t>
+      </w:r>
+      <w:proofErr w:type="spellEnd"/>
+      <w:r>
+        <w:rPr>
+          <w:rFonts w:asciiTheme="minorHAnsi" w:eastAsia="Times New Roman" w:hAnsiTheme="minorHAnsi" w:cstheme="minorHAnsi"/>
+          <w:color w:val="00B050"/>
+          <w:lang w:val="en-US" w:eastAsia="ru-RU"/>
+        </w:rPr>
+        <w:t xml:space="preserve">-----------: RLOC16 </w:t>
+      </w:r>
+      <w:proofErr w:type="spellStart"/>
+      <w:r>
+        <w:rPr>
+          <w:rFonts w:asciiTheme="minorHAnsi" w:eastAsia="Times New Roman" w:hAnsiTheme="minorHAnsi" w:cstheme="minorHAnsi"/>
+          <w:color w:val="00B050"/>
+          <w:lang w:val="en-US" w:eastAsia="ru-RU"/>
+        </w:rPr>
+        <w:t>fffe</w:t>
+      </w:r>
+      <w:proofErr w:type="spellEnd"/>
+      <w:r>
+        <w:rPr>
+          <w:rFonts w:asciiTheme="minorHAnsi" w:eastAsia="Times New Roman" w:hAnsiTheme="minorHAnsi" w:cstheme="minorHAnsi"/>
+          <w:color w:val="00B050"/>
+          <w:lang w:val="en-US" w:eastAsia="ru-RU"/>
+        </w:rPr>
+        <w:t xml:space="preserve"> -&gt; 2c00</w:t>
+      </w:r>
+    </w:p>
+    <w:p>
+      <w:pPr>
+        <w:tabs>
+          <w:tab w:val="left" w:pos="916"/>
+          <w:tab w:val="left" w:pos="1832"/>
+          <w:tab w:val="left" w:pos="2748"/>
+          <w:tab w:val="left" w:pos="3664"/>
+          <w:tab w:val="left" w:pos="4580"/>
+          <w:tab w:val="left" w:pos="5496"/>
+          <w:tab w:val="left" w:pos="6412"/>
+          <w:tab w:val="left" w:pos="7328"/>
+          <w:tab w:val="left" w:pos="8244"/>
+          <w:tab w:val="left" w:pos="9160"/>
+          <w:tab w:val="left" w:pos="10076"/>
+          <w:tab w:val="left" w:pos="10992"/>
+          <w:tab w:val="left" w:pos="11908"/>
+          <w:tab w:val="left" w:pos="12824"/>
+          <w:tab w:val="left" w:pos="13740"/>
+          <w:tab w:val="left" w:pos="14656"/>
+        </w:tabs>
+        <w:spacing w:before="0"/>
+        <w:ind w:firstLine="0"/>
+        <w:rPr>
+          <w:rFonts w:asciiTheme="minorHAnsi" w:eastAsia="Times New Roman" w:hAnsiTheme="minorHAnsi" w:cstheme="minorHAnsi"/>
+          <w:color w:val="00B050"/>
+          <w:lang w:val="en-US" w:eastAsia="ru-RU"/>
+        </w:rPr>
+      </w:pPr>
+      <w:proofErr w:type="gramStart"/>
+      <w:r>
+        <w:rPr>
+          <w:rFonts w:asciiTheme="minorHAnsi" w:eastAsia="Times New Roman" w:hAnsiTheme="minorHAnsi" w:cstheme="minorHAnsi"/>
+          <w:color w:val="00B050"/>
+          <w:lang w:val="en-US" w:eastAsia="ru-RU"/>
+        </w:rPr>
+        <w:t>I(</w:t>
+      </w:r>
+      <w:proofErr w:type="gramEnd"/>
+      <w:r>
+        <w:rPr>
+          <w:rFonts w:asciiTheme="minorHAnsi" w:eastAsia="Times New Roman" w:hAnsiTheme="minorHAnsi" w:cstheme="minorHAnsi"/>
+          <w:color w:val="00B050"/>
+          <w:lang w:val="en-US" w:eastAsia="ru-RU"/>
+        </w:rPr>
+        <w:t xml:space="preserve">69089) OPENTHREAD:[N] </w:t>
+      </w:r>
+      <w:proofErr w:type="spellStart"/>
+      <w:r>
+        <w:rPr>
+          <w:rFonts w:asciiTheme="minorHAnsi" w:eastAsia="Times New Roman" w:hAnsiTheme="minorHAnsi" w:cstheme="minorHAnsi"/>
+          <w:color w:val="00B050"/>
+          <w:lang w:val="en-US" w:eastAsia="ru-RU"/>
+        </w:rPr>
+        <w:t>Mle</w:t>
+      </w:r>
+      <w:proofErr w:type="spellEnd"/>
+      <w:r>
+        <w:rPr>
+          <w:rFonts w:asciiTheme="minorHAnsi" w:eastAsia="Times New Roman" w:hAnsiTheme="minorHAnsi" w:cstheme="minorHAnsi"/>
+          <w:color w:val="00B050"/>
+          <w:lang w:val="en-US" w:eastAsia="ru-RU"/>
+        </w:rPr>
+        <w:t>-----------: Role detached -&gt; leader</w:t>
+      </w:r>
+    </w:p>
+    <w:p>
+      <w:pPr>
+        <w:tabs>
+          <w:tab w:val="left" w:pos="916"/>
+          <w:tab w:val="left" w:pos="1832"/>
+          <w:tab w:val="left" w:pos="2748"/>
+          <w:tab w:val="left" w:pos="3664"/>
+          <w:tab w:val="left" w:pos="4580"/>
+          <w:tab w:val="left" w:pos="5496"/>
+          <w:tab w:val="left" w:pos="6412"/>
+          <w:tab w:val="left" w:pos="7328"/>
+          <w:tab w:val="left" w:pos="8244"/>
+          <w:tab w:val="left" w:pos="9160"/>
+          <w:tab w:val="left" w:pos="10076"/>
+          <w:tab w:val="left" w:pos="10992"/>
+          <w:tab w:val="left" w:pos="11908"/>
+          <w:tab w:val="left" w:pos="12824"/>
+          <w:tab w:val="left" w:pos="13740"/>
+          <w:tab w:val="left" w:pos="14656"/>
+        </w:tabs>
+        <w:spacing w:before="0"/>
+        <w:ind w:firstLine="0"/>
+        <w:rPr>
+          <w:rFonts w:asciiTheme="minorHAnsi" w:eastAsia="Times New Roman" w:hAnsiTheme="minorHAnsi" w:cstheme="minorHAnsi"/>
+          <w:color w:val="00B050"/>
+          <w:lang w:val="en-US" w:eastAsia="ru-RU"/>
+        </w:rPr>
+      </w:pPr>
+      <w:proofErr w:type="gramStart"/>
+      <w:r>
+        <w:rPr>
+          <w:rFonts w:asciiTheme="minorHAnsi" w:eastAsia="Times New Roman" w:hAnsiTheme="minorHAnsi" w:cstheme="minorHAnsi"/>
+          <w:color w:val="00B050"/>
+          <w:lang w:val="en-US" w:eastAsia="ru-RU"/>
+        </w:rPr>
+        <w:t>I(</w:t>
+      </w:r>
+      <w:proofErr w:type="gramEnd"/>
+      <w:r>
+        <w:rPr>
+          <w:rFonts w:asciiTheme="minorHAnsi" w:eastAsia="Times New Roman" w:hAnsiTheme="minorHAnsi" w:cstheme="minorHAnsi"/>
+          <w:color w:val="00B050"/>
+          <w:lang w:val="en-US" w:eastAsia="ru-RU"/>
+        </w:rPr>
+        <w:t xml:space="preserve">69089) OPENTHREAD:[N] </w:t>
+      </w:r>
+      <w:proofErr w:type="spellStart"/>
+      <w:r>
+        <w:rPr>
+          <w:rFonts w:asciiTheme="minorHAnsi" w:eastAsia="Times New Roman" w:hAnsiTheme="minorHAnsi" w:cstheme="minorHAnsi"/>
+          <w:color w:val="00B050"/>
+          <w:lang w:val="en-US" w:eastAsia="ru-RU"/>
+        </w:rPr>
+        <w:t>Mle</w:t>
+      </w:r>
+      <w:proofErr w:type="spellEnd"/>
+      <w:r>
+        <w:rPr>
+          <w:rFonts w:asciiTheme="minorHAnsi" w:eastAsia="Times New Roman" w:hAnsiTheme="minorHAnsi" w:cstheme="minorHAnsi"/>
+          <w:color w:val="00B050"/>
+          <w:lang w:val="en-US" w:eastAsia="ru-RU"/>
+        </w:rPr>
+        <w:t>-----------: Partition ID 0x28b518c6</w:t>
+      </w:r>
+    </w:p>
+    <w:p>
+      <w:pPr>
+        <w:tabs>
+          <w:tab w:val="left" w:pos="916"/>
+          <w:tab w:val="left" w:pos="1832"/>
+          <w:tab w:val="left" w:pos="2748"/>
+          <w:tab w:val="left" w:pos="3664"/>
+          <w:tab w:val="left" w:pos="4580"/>
+          <w:tab w:val="left" w:pos="5496"/>
+          <w:tab w:val="left" w:pos="6412"/>
+          <w:tab w:val="left" w:pos="7328"/>
+          <w:tab w:val="left" w:pos="8244"/>
+          <w:tab w:val="left" w:pos="9160"/>
+          <w:tab w:val="left" w:pos="10076"/>
+          <w:tab w:val="left" w:pos="10992"/>
+          <w:tab w:val="left" w:pos="11908"/>
+          <w:tab w:val="left" w:pos="12824"/>
+          <w:tab w:val="left" w:pos="13740"/>
+          <w:tab w:val="left" w:pos="14656"/>
+        </w:tabs>
+        <w:spacing w:before="0"/>
+        <w:ind w:firstLine="0"/>
+        <w:rPr>
+          <w:rFonts w:asciiTheme="minorHAnsi" w:eastAsia="Times New Roman" w:hAnsiTheme="minorHAnsi" w:cstheme="minorHAnsi"/>
+          <w:color w:val="00B050"/>
+          <w:lang w:val="en-US" w:eastAsia="ru-RU"/>
+        </w:rPr>
+      </w:pPr>
+      <w:r>
+        <w:rPr>
+          <w:rFonts w:asciiTheme="minorHAnsi" w:eastAsia="Times New Roman" w:hAnsiTheme="minorHAnsi" w:cstheme="minorHAnsi"/>
+          <w:color w:val="00B050"/>
+          <w:lang w:val="en-US" w:eastAsia="ru-RU"/>
+        </w:rPr>
+        <w:t>I (69099) OPENTHREAD: Platform UDP bound to port 49154</w:t>
+      </w:r>
+    </w:p>
+    <w:p>
+      <w:pPr>
+        <w:pStyle w:val="HTML"/>
+        <w:rPr>
+          <w:rFonts w:asciiTheme="minorHAnsi" w:hAnsiTheme="minorHAnsi" w:cstheme="minorHAnsi"/>
+          <w:color w:val="000000" w:themeColor="text1"/>
+          <w:sz w:val="22"/>
+          <w:szCs w:val="22"/>
+          <w:lang w:val="en-US"/>
+        </w:rPr>
+      </w:pPr>
+      <w:r>
+        <w:rPr>
+          <w:rFonts w:asciiTheme="minorHAnsi" w:hAnsiTheme="minorHAnsi" w:cstheme="minorHAnsi"/>
+          <w:bCs/>
+          <w:color w:val="000000" w:themeColor="text1"/>
+          <w:sz w:val="22"/>
+          <w:szCs w:val="22"/>
+          <w:lang w:val="en-US"/>
+        </w:rPr>
+        <w:br/>
+      </w:r>
+      <w:r>
+        <w:rPr>
+          <w:rFonts w:asciiTheme="minorHAnsi" w:hAnsiTheme="minorHAnsi" w:cstheme="minorHAnsi"/>
+          <w:color w:val="000000" w:themeColor="text1"/>
+          <w:sz w:val="22"/>
+          <w:szCs w:val="22"/>
+          <w:shd w:val="clear" w:color="auto" w:fill="FFFFFF"/>
+          <w:lang w:val="en-US"/>
+        </w:rPr>
+        <w:t>After a moment, check the device state. It should be the Leader.</w:t>
+      </w:r>
+      <w:r>
+        <w:rPr>
+          <w:rFonts w:asciiTheme="minorHAnsi" w:hAnsiTheme="minorHAnsi" w:cstheme="minorHAnsi"/>
+          <w:bCs/>
+          <w:color w:val="000000" w:themeColor="text1"/>
+          <w:sz w:val="22"/>
+          <w:szCs w:val="22"/>
+          <w:lang w:val="en-US"/>
+        </w:rPr>
+        <w:br/>
+      </w:r>
+      <w:r>
+        <w:rPr>
+          <w:rFonts w:asciiTheme="minorHAnsi" w:hAnsiTheme="minorHAnsi" w:cstheme="minorHAnsi"/>
+          <w:bCs/>
+          <w:color w:val="000000" w:themeColor="text1"/>
+          <w:sz w:val="22"/>
+          <w:szCs w:val="22"/>
+          <w:lang w:val="en-US"/>
+        </w:rPr>
+        <w:t>~~~</w:t>
+      </w:r>
+      <w:r>
+        <w:rPr>
+          <w:rFonts w:asciiTheme="minorHAnsi" w:hAnsiTheme="minorHAnsi" w:cstheme="minorHAnsi"/>
+          <w:bCs/>
+          <w:color w:val="000000" w:themeColor="text1"/>
+          <w:sz w:val="22"/>
+          <w:szCs w:val="22"/>
+          <w:lang w:val="en-US"/>
+        </w:rPr>
+        <w:br/>
+      </w:r>
+      <w:r>
+        <w:rPr>
+          <w:rFonts w:ascii="Lucida Console" w:hAnsi="Lucida Console" w:cstheme="minorHAnsi"/>
+          <w:color w:val="C00000"/>
+          <w:sz w:val="22"/>
+          <w:szCs w:val="22"/>
+          <w:lang w:val="en-US"/>
+        </w:rPr>
+        <w:t>state</w:t>
+      </w:r>
+      <w:r>
+        <w:rPr>
+          <w:rFonts w:ascii="Lucida Console" w:hAnsi="Lucida Console" w:cstheme="minorHAnsi"/>
+          <w:color w:val="C00000"/>
+          <w:sz w:val="22"/>
+          <w:szCs w:val="22"/>
+          <w:lang w:val="en-US"/>
+        </w:rPr>
+        <w:br/>
+      </w:r>
+      <w:r>
+        <w:rPr>
+          <w:rFonts w:asciiTheme="minorHAnsi" w:hAnsiTheme="minorHAnsi" w:cstheme="minorHAnsi"/>
+          <w:color w:val="000000" w:themeColor="text1"/>
+          <w:sz w:val="22"/>
+          <w:szCs w:val="22"/>
+          <w:lang w:val="en-US"/>
+        </w:rPr>
+        <w:t>~~~</w:t>
+      </w:r>
+    </w:p>
+    <w:p>
+      <w:pPr>
+        <w:tabs>
+          <w:tab w:val="left" w:pos="916"/>
+          <w:tab w:val="left" w:pos="1832"/>
+          <w:tab w:val="left" w:pos="2748"/>
+          <w:tab w:val="left" w:pos="3664"/>
+          <w:tab w:val="left" w:pos="4580"/>
+          <w:tab w:val="left" w:pos="5496"/>
+          <w:tab w:val="left" w:pos="6412"/>
+          <w:tab w:val="left" w:pos="7328"/>
+          <w:tab w:val="left" w:pos="8244"/>
+          <w:tab w:val="left" w:pos="9160"/>
+          <w:tab w:val="left" w:pos="10076"/>
+          <w:tab w:val="left" w:pos="10992"/>
+          <w:tab w:val="left" w:pos="11908"/>
+          <w:tab w:val="left" w:pos="12824"/>
+          <w:tab w:val="left" w:pos="13740"/>
+          <w:tab w:val="left" w:pos="14656"/>
+        </w:tabs>
+        <w:spacing w:before="0"/>
+        <w:ind w:firstLine="0"/>
+        <w:rPr>
+          <w:rFonts w:asciiTheme="minorHAnsi" w:eastAsia="Times New Roman" w:hAnsiTheme="minorHAnsi" w:cstheme="minorHAnsi"/>
+          <w:color w:val="00B050"/>
+          <w:lang w:val="en-US" w:eastAsia="ru-RU"/>
+        </w:rPr>
+      </w:pPr>
+      <w:proofErr w:type="gramStart"/>
+      <w:r>
+        <w:rPr>
+          <w:rFonts w:asciiTheme="minorHAnsi" w:eastAsia="Times New Roman" w:hAnsiTheme="minorHAnsi" w:cstheme="minorHAnsi"/>
+          <w:color w:val="00B050"/>
+          <w:lang w:val="en-US" w:eastAsia="ru-RU"/>
+        </w:rPr>
+        <w:t>leader</w:t>
+      </w:r>
+      <w:proofErr w:type="gramEnd"/>
+    </w:p>
+    <w:p>
+      <w:pPr>
+        <w:tabs>
+          <w:tab w:val="left" w:pos="916"/>
+          <w:tab w:val="left" w:pos="1832"/>
+          <w:tab w:val="left" w:pos="2748"/>
+          <w:tab w:val="left" w:pos="3664"/>
+          <w:tab w:val="left" w:pos="4580"/>
+          <w:tab w:val="left" w:pos="5496"/>
+          <w:tab w:val="left" w:pos="6412"/>
+          <w:tab w:val="left" w:pos="7328"/>
+          <w:tab w:val="left" w:pos="8244"/>
+          <w:tab w:val="left" w:pos="9160"/>
+          <w:tab w:val="left" w:pos="10076"/>
+          <w:tab w:val="left" w:pos="10992"/>
+          <w:tab w:val="left" w:pos="11908"/>
+          <w:tab w:val="left" w:pos="12824"/>
+          <w:tab w:val="left" w:pos="13740"/>
+          <w:tab w:val="left" w:pos="14656"/>
+        </w:tabs>
+        <w:spacing w:before="0"/>
+        <w:ind w:firstLine="0"/>
+        <w:rPr>
+          <w:rFonts w:asciiTheme="minorHAnsi" w:eastAsia="Times New Roman" w:hAnsiTheme="minorHAnsi" w:cstheme="minorHAnsi"/>
+          <w:color w:val="000000" w:themeColor="text1"/>
+          <w:lang w:val="en-US" w:eastAsia="ru-RU"/>
+        </w:rPr>
+      </w:pPr>
+      <w:r>
+        <w:rPr>
+          <w:rFonts w:asciiTheme="minorHAnsi" w:eastAsia="Times New Roman" w:hAnsiTheme="minorHAnsi" w:cstheme="minorHAnsi"/>
+          <w:color w:val="00B050"/>
+          <w:lang w:val="en-US" w:eastAsia="ru-RU"/>
+        </w:rPr>
+        <w:t>Done</w:t>
       </w:r>
       <w:bookmarkStart w:id="0" w:name="_GoBack"/>
       <w:bookmarkEnd w:id="0"/>
+      <w:r>
+        <w:rPr>
+          <w:rFonts w:asciiTheme="minorHAnsi" w:eastAsia="Times New Roman" w:hAnsiTheme="minorHAnsi" w:cstheme="minorHAnsi"/>
+          <w:color w:val="00B050"/>
+          <w:lang w:val="en-US" w:eastAsia="ru-RU"/>
+        </w:rPr>
+        <w:br/>
+      </w:r>
+      <w:r>
+        <w:rPr>
+          <w:rFonts w:asciiTheme="minorHAnsi" w:eastAsia="Times New Roman" w:hAnsiTheme="minorHAnsi" w:cstheme="minorHAnsi"/>
+          <w:color w:val="000000" w:themeColor="text1"/>
+          <w:lang w:val="en-US" w:eastAsia="ru-RU"/>
+        </w:rPr>
+        <w:br/>
+      </w:r>
     </w:p>
     <w:sectPr>
       <w:pgSz w:w="16838" w:h="11906" w:orient="landscape"/>
@@ -124,6 +3662,163 @@
     </w:sectPr>
   </w:body>
 </w:document>
+</file>
+
+<file path=word/numbering.xml><?xml version="1.0" encoding="utf-8"?>
+<w:numbering xmlns:wpc="http://schemas.microsoft.com/office/word/2010/wordprocessingCanvas" xmlns:cx="http://schemas.microsoft.com/office/drawing/2014/chartex" xmlns:cx1="http://schemas.microsoft.com/office/drawing/2015/9/8/chartex" xmlns:mc="http://schemas.openxmlformats.org/markup-compatibility/2006" xmlns:o="urn:schemas-microsoft-com:office:office" xmlns:r="http://schemas.openxmlformats.org/officeDocument/2006/relationships" xmlns:m="http://schemas.openxmlformats.org/officeDocument/2006/math" xmlns:v="urn:schemas-microsoft-com:vml" xmlns:wp14="http://schemas.microsoft.com/office/word/2010/wordprocessingDrawing" xmlns:wp="http://schemas.openxmlformats.org/drawingml/2006/wordprocessingDrawing" xmlns:w10="urn:schemas-microsoft-com:office:word" xmlns:w="http://schemas.openxmlformats.org/wordprocessingml/2006/main" xmlns:w14="http://schemas.microsoft.com/office/word/2010/wordml" xmlns:w15="http://schemas.microsoft.com/office/word/2012/wordml" xmlns:w16se="http://schemas.microsoft.com/office/word/2015/wordml/symex" xmlns:wpg="http://schemas.microsoft.com/office/word/2010/wordprocessingGroup" xmlns:wpi="http://schemas.microsoft.com/office/word/2010/wordprocessingInk" xmlns:wne="http://schemas.microsoft.com/office/word/2006/wordml" xmlns:wps="http://schemas.microsoft.com/office/word/2010/wordprocessingShape" mc:Ignorable="w14 w15 w16se wp14">
+  <w:abstractNum w:abstractNumId="0" w15:restartNumberingAfterBreak="0">
+    <w:nsid w:val="12A201CB"/>
+    <w:multiLevelType w:val="multilevel"/>
+    <w:tmpl w:val="D5220BEE"/>
+    <w:lvl w:ilvl="0">
+      <w:start w:val="1"/>
+      <w:numFmt w:val="bullet"/>
+      <w:lvlText w:val=""/>
+      <w:lvlJc w:val="left"/>
+      <w:pPr>
+        <w:tabs>
+          <w:tab w:val="num" w:pos="720"/>
+        </w:tabs>
+        <w:ind w:left="720" w:hanging="360"/>
+      </w:pPr>
+      <w:rPr>
+        <w:rFonts w:ascii="Symbol" w:hAnsi="Symbol" w:hint="default"/>
+        <w:sz w:val="20"/>
+      </w:rPr>
+    </w:lvl>
+    <w:lvl w:ilvl="1" w:tentative="1">
+      <w:start w:val="1"/>
+      <w:numFmt w:val="bullet"/>
+      <w:lvlText w:val=""/>
+      <w:lvlJc w:val="left"/>
+      <w:pPr>
+        <w:tabs>
+          <w:tab w:val="num" w:pos="1440"/>
+        </w:tabs>
+        <w:ind w:left="1440" w:hanging="360"/>
+      </w:pPr>
+      <w:rPr>
+        <w:rFonts w:ascii="Symbol" w:hAnsi="Symbol" w:hint="default"/>
+        <w:sz w:val="20"/>
+      </w:rPr>
+    </w:lvl>
+    <w:lvl w:ilvl="2" w:tentative="1">
+      <w:start w:val="1"/>
+      <w:numFmt w:val="bullet"/>
+      <w:lvlText w:val=""/>
+      <w:lvlJc w:val="left"/>
+      <w:pPr>
+        <w:tabs>
+          <w:tab w:val="num" w:pos="2160"/>
+        </w:tabs>
+        <w:ind w:left="2160" w:hanging="360"/>
+      </w:pPr>
+      <w:rPr>
+        <w:rFonts w:ascii="Symbol" w:hAnsi="Symbol" w:hint="default"/>
+        <w:sz w:val="20"/>
+      </w:rPr>
+    </w:lvl>
+    <w:lvl w:ilvl="3" w:tentative="1">
+      <w:start w:val="1"/>
+      <w:numFmt w:val="bullet"/>
+      <w:lvlText w:val=""/>
+      <w:lvlJc w:val="left"/>
+      <w:pPr>
+        <w:tabs>
+          <w:tab w:val="num" w:pos="2880"/>
+        </w:tabs>
+        <w:ind w:left="2880" w:hanging="360"/>
+      </w:pPr>
+      <w:rPr>
+        <w:rFonts w:ascii="Symbol" w:hAnsi="Symbol" w:hint="default"/>
+        <w:sz w:val="20"/>
+      </w:rPr>
+    </w:lvl>
+    <w:lvl w:ilvl="4" w:tentative="1">
+      <w:start w:val="1"/>
+      <w:numFmt w:val="bullet"/>
+      <w:lvlText w:val=""/>
+      <w:lvlJc w:val="left"/>
+      <w:pPr>
+        <w:tabs>
+          <w:tab w:val="num" w:pos="3600"/>
+        </w:tabs>
+        <w:ind w:left="3600" w:hanging="360"/>
+      </w:pPr>
+      <w:rPr>
+        <w:rFonts w:ascii="Symbol" w:hAnsi="Symbol" w:hint="default"/>
+        <w:sz w:val="20"/>
+      </w:rPr>
+    </w:lvl>
+    <w:lvl w:ilvl="5" w:tentative="1">
+      <w:start w:val="1"/>
+      <w:numFmt w:val="bullet"/>
+      <w:lvlText w:val=""/>
+      <w:lvlJc w:val="left"/>
+      <w:pPr>
+        <w:tabs>
+          <w:tab w:val="num" w:pos="4320"/>
+        </w:tabs>
+        <w:ind w:left="4320" w:hanging="360"/>
+      </w:pPr>
+      <w:rPr>
+        <w:rFonts w:ascii="Symbol" w:hAnsi="Symbol" w:hint="default"/>
+        <w:sz w:val="20"/>
+      </w:rPr>
+    </w:lvl>
+    <w:lvl w:ilvl="6" w:tentative="1">
+      <w:start w:val="1"/>
+      <w:numFmt w:val="bullet"/>
+      <w:lvlText w:val=""/>
+      <w:lvlJc w:val="left"/>
+      <w:pPr>
+        <w:tabs>
+          <w:tab w:val="num" w:pos="5040"/>
+        </w:tabs>
+        <w:ind w:left="5040" w:hanging="360"/>
+      </w:pPr>
+      <w:rPr>
+        <w:rFonts w:ascii="Symbol" w:hAnsi="Symbol" w:hint="default"/>
+        <w:sz w:val="20"/>
+      </w:rPr>
+    </w:lvl>
+    <w:lvl w:ilvl="7" w:tentative="1">
+      <w:start w:val="1"/>
+      <w:numFmt w:val="bullet"/>
+      <w:lvlText w:val=""/>
+      <w:lvlJc w:val="left"/>
+      <w:pPr>
+        <w:tabs>
+          <w:tab w:val="num" w:pos="5760"/>
+        </w:tabs>
+        <w:ind w:left="5760" w:hanging="360"/>
+      </w:pPr>
+      <w:rPr>
+        <w:rFonts w:ascii="Symbol" w:hAnsi="Symbol" w:hint="default"/>
+        <w:sz w:val="20"/>
+      </w:rPr>
+    </w:lvl>
+    <w:lvl w:ilvl="8" w:tentative="1">
+      <w:start w:val="1"/>
+      <w:numFmt w:val="bullet"/>
+      <w:lvlText w:val=""/>
+      <w:lvlJc w:val="left"/>
+      <w:pPr>
+        <w:tabs>
+          <w:tab w:val="num" w:pos="6480"/>
+        </w:tabs>
+        <w:ind w:left="6480" w:hanging="360"/>
+      </w:pPr>
+      <w:rPr>
+        <w:rFonts w:ascii="Symbol" w:hAnsi="Symbol" w:hint="default"/>
+        <w:sz w:val="20"/>
+      </w:rPr>
+    </w:lvl>
+  </w:abstractNum>
+  <w:num w:numId="1">
+    <w:abstractNumId w:val="0"/>
+  </w:num>
+</w:numbering>
 </file>
 
 <file path=word/styles.xml><?xml version="1.0" encoding="utf-8"?>
@@ -1168,6 +4863,79 @@
       <w:outlineLvl w:val="9"/>
     </w:pPr>
   </w:style>
+  <w:style w:type="character" w:styleId="af4">
+    <w:name w:val="Hyperlink"/>
+    <w:basedOn w:val="a0"/>
+    <w:uiPriority w:val="99"/>
+    <w:unhideWhenUsed/>
+    <w:rsid w:val="0004609A"/>
+    <w:rPr>
+      <w:color w:val="0000FF" w:themeColor="hyperlink"/>
+      <w:u w:val="single"/>
+    </w:rPr>
+  </w:style>
+  <w:style w:type="paragraph" w:styleId="HTML">
+    <w:name w:val="HTML Preformatted"/>
+    <w:basedOn w:val="a"/>
+    <w:link w:val="HTML0"/>
+    <w:uiPriority w:val="99"/>
+    <w:unhideWhenUsed/>
+    <w:rsid w:val="00566294"/>
+    <w:pPr>
+      <w:tabs>
+        <w:tab w:val="left" w:pos="916"/>
+        <w:tab w:val="left" w:pos="1832"/>
+        <w:tab w:val="left" w:pos="2748"/>
+        <w:tab w:val="left" w:pos="3664"/>
+        <w:tab w:val="left" w:pos="4580"/>
+        <w:tab w:val="left" w:pos="5496"/>
+        <w:tab w:val="left" w:pos="6412"/>
+        <w:tab w:val="left" w:pos="7328"/>
+        <w:tab w:val="left" w:pos="8244"/>
+        <w:tab w:val="left" w:pos="9160"/>
+        <w:tab w:val="left" w:pos="10076"/>
+        <w:tab w:val="left" w:pos="10992"/>
+        <w:tab w:val="left" w:pos="11908"/>
+        <w:tab w:val="left" w:pos="12824"/>
+        <w:tab w:val="left" w:pos="13740"/>
+        <w:tab w:val="left" w:pos="14656"/>
+      </w:tabs>
+      <w:spacing w:before="0"/>
+      <w:ind w:firstLine="0"/>
+    </w:pPr>
+    <w:rPr>
+      <w:rFonts w:ascii="Courier New" w:eastAsia="Times New Roman" w:hAnsi="Courier New" w:cs="Courier New"/>
+      <w:sz w:val="20"/>
+      <w:szCs w:val="20"/>
+      <w:lang w:eastAsia="ru-RU"/>
+    </w:rPr>
+  </w:style>
+  <w:style w:type="character" w:customStyle="1" w:styleId="HTML0">
+    <w:name w:val="Стандартный HTML Знак"/>
+    <w:basedOn w:val="a0"/>
+    <w:link w:val="HTML"/>
+    <w:uiPriority w:val="99"/>
+    <w:rsid w:val="00566294"/>
+    <w:rPr>
+      <w:rFonts w:ascii="Courier New" w:eastAsia="Times New Roman" w:hAnsi="Courier New" w:cs="Courier New"/>
+      <w:sz w:val="20"/>
+      <w:szCs w:val="20"/>
+      <w:lang w:eastAsia="ru-RU"/>
+    </w:rPr>
+  </w:style>
+  <w:style w:type="character" w:styleId="HTML1">
+    <w:name w:val="HTML Code"/>
+    <w:basedOn w:val="a0"/>
+    <w:uiPriority w:val="99"/>
+    <w:semiHidden/>
+    <w:unhideWhenUsed/>
+    <w:rsid w:val="00566294"/>
+    <w:rPr>
+      <w:rFonts w:ascii="Courier New" w:eastAsia="Times New Roman" w:hAnsi="Courier New" w:cs="Courier New"/>
+      <w:sz w:val="20"/>
+      <w:szCs w:val="20"/>
+    </w:rPr>
+  </w:style>
 </w:styles>
 </file>
 

</xml_diff>